<commit_message>
update stories part 2
</commit_message>
<xml_diff>
--- a/Project/deel-2/stories/04 book-add.docx
+++ b/Project/deel-2/stories/04 book-add.docx
@@ -4,7 +4,7 @@
   <w:body>
     <w:p>
       <w:pPr>
-        <w:pStyle w:val="Title"/>
+        <w:pStyle w:val="Titel"/>
         <w:rPr>
           <w:rFonts w:cstheme="minorHAnsi"/>
           <w:lang w:val="en-US"/>
@@ -38,7 +38,7 @@
     </w:p>
     <w:p>
       <w:pPr>
-        <w:pStyle w:val="Heading2"/>
+        <w:pStyle w:val="Kop2"/>
         <w:numPr>
           <w:ilvl w:val="0"/>
           <w:numId w:val="0"/>
@@ -90,8 +90,17 @@
           <w:rFonts w:asciiTheme="minorHAnsi" w:hAnsiTheme="minorHAnsi" w:cstheme="minorHAnsi"/>
           <w:lang w:val="en-US"/>
         </w:rPr>
-        <w:t xml:space="preserve"> to add a book</w:t>
+        <w:t xml:space="preserve"> to add a </w:t>
       </w:r>
+      <w:proofErr w:type="gramStart"/>
+      <w:r>
+        <w:rPr>
+          <w:rFonts w:asciiTheme="minorHAnsi" w:hAnsiTheme="minorHAnsi" w:cstheme="minorHAnsi"/>
+          <w:lang w:val="en-US"/>
+        </w:rPr>
+        <w:t>book</w:t>
+      </w:r>
+      <w:proofErr w:type="gramEnd"/>
     </w:p>
     <w:p>
       <w:pPr>
@@ -125,7 +134,7 @@
     </w:p>
     <w:p>
       <w:pPr>
-        <w:pStyle w:val="Heading2"/>
+        <w:pStyle w:val="Kop2"/>
         <w:numPr>
           <w:ilvl w:val="0"/>
           <w:numId w:val="0"/>
@@ -299,7 +308,7 @@
     </w:p>
     <w:p>
       <w:pPr>
-        <w:pStyle w:val="Heading2"/>
+        <w:pStyle w:val="Kop2"/>
         <w:numPr>
           <w:ilvl w:val="0"/>
           <w:numId w:val="0"/>
@@ -319,7 +328,7 @@
     </w:p>
     <w:p>
       <w:pPr>
-        <w:pStyle w:val="ListParagraph"/>
+        <w:pStyle w:val="Lijstalinea"/>
         <w:numPr>
           <w:ilvl w:val="0"/>
           <w:numId w:val="24"/>
@@ -334,12 +343,21 @@
           <w:rFonts w:cstheme="minorHAnsi"/>
           <w:lang w:val="en-US"/>
         </w:rPr>
-        <w:t>A book with given title can only be added once</w:t>
+        <w:t xml:space="preserve">A book with given title can only be added </w:t>
       </w:r>
+      <w:proofErr w:type="gramStart"/>
+      <w:r>
+        <w:rPr>
+          <w:rFonts w:cstheme="minorHAnsi"/>
+          <w:lang w:val="en-US"/>
+        </w:rPr>
+        <w:t>once</w:t>
+      </w:r>
+      <w:proofErr w:type="gramEnd"/>
     </w:p>
     <w:p>
       <w:pPr>
-        <w:pStyle w:val="ListParagraph"/>
+        <w:pStyle w:val="Lijstalinea"/>
         <w:numPr>
           <w:ilvl w:val="0"/>
           <w:numId w:val="24"/>
@@ -380,7 +398,7 @@
     </w:p>
     <w:p>
       <w:pPr>
-        <w:pStyle w:val="ListParagraph"/>
+        <w:pStyle w:val="Lijstalinea"/>
         <w:numPr>
           <w:ilvl w:val="1"/>
           <w:numId w:val="24"/>
@@ -409,12 +427,21 @@
           <w:rFonts w:cstheme="minorHAnsi"/>
           <w:lang w:val="en-US"/>
         </w:rPr>
-        <w:t>text with book title is shown below the form</w:t>
+        <w:t xml:space="preserve">text with book title is shown below the </w:t>
       </w:r>
+      <w:proofErr w:type="gramStart"/>
+      <w:r>
+        <w:rPr>
+          <w:rFonts w:cstheme="minorHAnsi"/>
+          <w:lang w:val="en-US"/>
+        </w:rPr>
+        <w:t>form</w:t>
+      </w:r>
+      <w:proofErr w:type="gramEnd"/>
     </w:p>
     <w:p>
       <w:pPr>
-        <w:pStyle w:val="ListParagraph"/>
+        <w:pStyle w:val="Lijstalinea"/>
         <w:numPr>
           <w:ilvl w:val="1"/>
           <w:numId w:val="24"/>
@@ -429,8 +456,17 @@
           <w:rFonts w:cstheme="minorHAnsi"/>
           <w:lang w:val="en-US"/>
         </w:rPr>
-        <w:t>the book is added to the database</w:t>
+        <w:t xml:space="preserve">the book is added to the </w:t>
       </w:r>
+      <w:proofErr w:type="gramStart"/>
+      <w:r>
+        <w:rPr>
+          <w:rFonts w:cstheme="minorHAnsi"/>
+          <w:lang w:val="en-US"/>
+        </w:rPr>
+        <w:t>database</w:t>
+      </w:r>
+      <w:proofErr w:type="gramEnd"/>
       <w:r>
         <w:rPr>
           <w:rFonts w:cstheme="minorHAnsi"/>
@@ -441,7 +477,7 @@
     </w:p>
     <w:p>
       <w:pPr>
-        <w:pStyle w:val="ListParagraph"/>
+        <w:pStyle w:val="Lijstalinea"/>
         <w:numPr>
           <w:ilvl w:val="1"/>
           <w:numId w:val="24"/>
@@ -456,12 +492,21 @@
           <w:rFonts w:cstheme="minorHAnsi"/>
           <w:lang w:val="en-US"/>
         </w:rPr>
-        <w:t>the book is rendered on the overview page</w:t>
+        <w:t xml:space="preserve">the book is rendered on the overview </w:t>
       </w:r>
+      <w:proofErr w:type="gramStart"/>
+      <w:r>
+        <w:rPr>
+          <w:rFonts w:cstheme="minorHAnsi"/>
+          <w:lang w:val="en-US"/>
+        </w:rPr>
+        <w:t>page</w:t>
+      </w:r>
+      <w:proofErr w:type="gramEnd"/>
     </w:p>
     <w:p>
       <w:pPr>
-        <w:pStyle w:val="ListParagraph"/>
+        <w:pStyle w:val="Lijstalinea"/>
         <w:numPr>
           <w:ilvl w:val="0"/>
           <w:numId w:val="24"/>
@@ -481,7 +526,7 @@
     </w:p>
     <w:p>
       <w:pPr>
-        <w:pStyle w:val="ListParagraph"/>
+        <w:pStyle w:val="Lijstalinea"/>
         <w:numPr>
           <w:ilvl w:val="1"/>
           <w:numId w:val="24"/>
@@ -496,12 +541,28 @@
           <w:rFonts w:cstheme="minorHAnsi"/>
           <w:lang w:val="en-US"/>
         </w:rPr>
-        <w:t xml:space="preserve">the text “Book is not added” is shown below </w:t>
+        <w:t xml:space="preserve">the text “Book is not added” is shown </w:t>
+      </w:r>
+      <w:proofErr w:type="gramStart"/>
+      <w:r>
+        <w:rPr>
+          <w:rFonts w:cstheme="minorHAnsi"/>
+          <w:lang w:val="en-US"/>
+        </w:rPr>
+        <w:t>below</w:t>
+      </w:r>
+      <w:proofErr w:type="gramEnd"/>
+      <w:r>
+        <w:rPr>
+          <w:rFonts w:cstheme="minorHAnsi"/>
+          <w:lang w:val="en-US"/>
+        </w:rPr>
+        <w:t xml:space="preserve"> </w:t>
       </w:r>
     </w:p>
     <w:p>
       <w:pPr>
-        <w:pStyle w:val="ListParagraph"/>
+        <w:pStyle w:val="Lijstalinea"/>
         <w:numPr>
           <w:ilvl w:val="1"/>
           <w:numId w:val="24"/>
@@ -516,8 +577,17 @@
           <w:rFonts w:cstheme="minorHAnsi"/>
           <w:lang w:val="en-US"/>
         </w:rPr>
-        <w:t>the book is not added to the database</w:t>
+        <w:t xml:space="preserve">the book is not added to the </w:t>
       </w:r>
+      <w:proofErr w:type="gramStart"/>
+      <w:r>
+        <w:rPr>
+          <w:rFonts w:cstheme="minorHAnsi"/>
+          <w:lang w:val="en-US"/>
+        </w:rPr>
+        <w:t>database</w:t>
+      </w:r>
+      <w:proofErr w:type="gramEnd"/>
     </w:p>
     <w:p>
       <w:pPr>
@@ -529,7 +599,7 @@
     </w:p>
     <w:p>
       <w:pPr>
-        <w:pStyle w:val="Heading2"/>
+        <w:pStyle w:val="Kop2"/>
         <w:numPr>
           <w:ilvl w:val="0"/>
           <w:numId w:val="0"/>
@@ -547,7 +617,7 @@
     </w:p>
     <w:p>
       <w:pPr>
-        <w:pStyle w:val="ListParagraph"/>
+        <w:pStyle w:val="Lijstalinea"/>
         <w:numPr>
           <w:ilvl w:val="0"/>
           <w:numId w:val="25"/>
@@ -576,7 +646,23 @@
           <w:rFonts w:cstheme="minorHAnsi"/>
           <w:lang w:val="en-US"/>
         </w:rPr>
-        <w:t xml:space="preserve"> back-end </w:t>
+        <w:t xml:space="preserve"> </w:t>
+      </w:r>
+      <w:proofErr w:type="gramStart"/>
+      <w:r>
+        <w:rPr>
+          <w:rFonts w:cstheme="minorHAnsi"/>
+          <w:lang w:val="en-US"/>
+        </w:rPr>
+        <w:t>back-end</w:t>
+      </w:r>
+      <w:proofErr w:type="gramEnd"/>
+      <w:r>
+        <w:rPr>
+          <w:rFonts w:cstheme="minorHAnsi"/>
+          <w:lang w:val="en-US"/>
+        </w:rPr>
+        <w:t xml:space="preserve"> </w:t>
       </w:r>
       <w:r>
         <w:rPr>
@@ -619,7 +705,7 @@
     </w:p>
     <w:p>
       <w:pPr>
-        <w:pStyle w:val="ListParagraph"/>
+        <w:pStyle w:val="Lijstalinea"/>
         <w:numPr>
           <w:ilvl w:val="1"/>
           <w:numId w:val="25"/>
@@ -639,7 +725,7 @@
     </w:p>
     <w:p>
       <w:pPr>
-        <w:pStyle w:val="ListParagraph"/>
+        <w:pStyle w:val="Lijstalinea"/>
         <w:numPr>
           <w:ilvl w:val="1"/>
           <w:numId w:val="25"/>
@@ -654,7 +740,137 @@
           <w:rFonts w:cstheme="minorHAnsi"/>
           <w:lang w:val="en-US"/>
         </w:rPr>
-        <w:t xml:space="preserve">Body: JSON object with fields </w:t>
+        <w:t xml:space="preserve">Body: JSON object with </w:t>
+      </w:r>
+      <w:r>
+        <w:rPr>
+          <w:rFonts w:cstheme="minorHAnsi"/>
+          <w:lang w:val="en-US"/>
+        </w:rPr>
+        <w:t xml:space="preserve">fields </w:t>
+      </w:r>
+      <w:r>
+        <w:rPr>
+          <w:rFonts w:cstheme="minorHAnsi"/>
+          <w:lang w:val="en-US"/>
+        </w:rPr>
+        <w:t>“title</w:t>
+      </w:r>
+      <w:r>
+        <w:rPr>
+          <w:rFonts w:cstheme="minorHAnsi"/>
+          <w:lang w:val="en-US"/>
+        </w:rPr>
+        <w:t>” (String), “</w:t>
+      </w:r>
+      <w:proofErr w:type="spellStart"/>
+      <w:r>
+        <w:rPr>
+          <w:rFonts w:cstheme="minorHAnsi"/>
+          <w:lang w:val="en-US"/>
+        </w:rPr>
+        <w:t>numberInStock</w:t>
+      </w:r>
+      <w:proofErr w:type="spellEnd"/>
+      <w:r>
+        <w:rPr>
+          <w:rFonts w:cstheme="minorHAnsi"/>
+          <w:lang w:val="en-US"/>
+        </w:rPr>
+        <w:t xml:space="preserve">” (int), </w:t>
+      </w:r>
+    </w:p>
+    <w:p>
+      <w:pPr>
+        <w:pStyle w:val="Lijstalinea"/>
+        <w:ind w:left="1440"/>
+        <w:rPr>
+          <w:rFonts w:cstheme="minorHAnsi"/>
+          <w:lang w:val="en-US"/>
+        </w:rPr>
+      </w:pPr>
+      <w:r>
+        <w:rPr>
+          <w:rFonts w:cstheme="minorHAnsi"/>
+          <w:lang w:val="en-US"/>
+        </w:rPr>
+        <w:t>“price” (double), “</w:t>
+      </w:r>
+      <w:proofErr w:type="spellStart"/>
+      <w:r>
+        <w:rPr>
+          <w:rFonts w:cstheme="minorHAnsi"/>
+          <w:lang w:val="en-US"/>
+        </w:rPr>
+        <w:t>inColor</w:t>
+      </w:r>
+      <w:proofErr w:type="spellEnd"/>
+      <w:r>
+        <w:rPr>
+          <w:rFonts w:cstheme="minorHAnsi"/>
+          <w:lang w:val="en-US"/>
+        </w:rPr>
+        <w:t>” (Boolean</w:t>
+      </w:r>
+      <w:r>
+        <w:rPr>
+          <w:rFonts w:cstheme="minorHAnsi"/>
+          <w:lang w:val="en-US"/>
+        </w:rPr>
+        <w:t>)</w:t>
+      </w:r>
+    </w:p>
+    <w:p>
+      <w:pPr>
+        <w:pStyle w:val="Lijstalinea"/>
+        <w:numPr>
+          <w:ilvl w:val="1"/>
+          <w:numId w:val="25"/>
+        </w:numPr>
+        <w:rPr>
+          <w:rFonts w:cstheme="minorHAnsi"/>
+          <w:lang w:val="en-US"/>
+        </w:rPr>
+      </w:pPr>
+      <w:r>
+        <w:rPr>
+          <w:rFonts w:cstheme="minorHAnsi"/>
+          <w:lang w:val="en-US"/>
+        </w:rPr>
+        <w:t xml:space="preserve">Response: </w:t>
+      </w:r>
+    </w:p>
+    <w:p>
+      <w:pPr>
+        <w:pStyle w:val="Lijstalinea"/>
+        <w:numPr>
+          <w:ilvl w:val="2"/>
+          <w:numId w:val="25"/>
+        </w:numPr>
+        <w:rPr>
+          <w:rFonts w:cstheme="minorHAnsi"/>
+          <w:lang w:val="en-US"/>
+        </w:rPr>
+      </w:pPr>
+      <w:r>
+        <w:rPr>
+          <w:rFonts w:cstheme="minorHAnsi"/>
+          <w:lang w:val="en-US"/>
+        </w:rPr>
+        <w:t>H</w:t>
+      </w:r>
+      <w:r>
+        <w:rPr>
+          <w:rFonts w:cstheme="minorHAnsi"/>
+          <w:lang w:val="en-US"/>
+        </w:rPr>
+        <w:t xml:space="preserve">appy case: JSON book object with fields </w:t>
+      </w:r>
+      <w:r>
+        <w:rPr>
+          <w:lang w:val="en-US"/>
+        </w:rPr>
+        <w:t xml:space="preserve">“id” (int), </w:t>
       </w:r>
       <w:r>
         <w:rPr>
@@ -677,24 +893,7 @@
           <w:rFonts w:cstheme="minorHAnsi"/>
           <w:lang w:val="en-US"/>
         </w:rPr>
-        <w:t xml:space="preserve">” (int), </w:t>
-      </w:r>
-    </w:p>
-    <w:p>
-      <w:pPr>
-        <w:pStyle w:val="ListParagraph"/>
-        <w:ind w:left="1440"/>
-        <w:rPr>
-          <w:rFonts w:cstheme="minorHAnsi"/>
-          <w:lang w:val="en-US"/>
-        </w:rPr>
-      </w:pPr>
-      <w:r>
-        <w:rPr>
-          <w:rFonts w:cstheme="minorHAnsi"/>
-          <w:lang w:val="en-US"/>
-        </w:rPr>
-        <w:t>“price” (double), “</w:t>
+        <w:t>” (int), “price” (double), “</w:t>
       </w:r>
       <w:proofErr w:type="spellStart"/>
       <w:r>
@@ -710,32 +909,49 @@
           <w:rFonts w:cstheme="minorHAnsi"/>
           <w:lang w:val="en-US"/>
         </w:rPr>
-        <w:t>” (Boolean)</w:t>
+        <w:t>” (Boolean</w:t>
+      </w:r>
+      <w:r>
+        <w:rPr>
+          <w:rFonts w:cstheme="minorHAnsi"/>
+          <w:lang w:val="en-US"/>
+        </w:rPr>
+        <w:t xml:space="preserve">), </w:t>
+      </w:r>
+      <w:r>
+        <w:rPr>
+          <w:lang w:val="en-US"/>
+        </w:rPr>
+        <w:t>“</w:t>
+      </w:r>
+      <w:proofErr w:type="spellStart"/>
+      <w:r>
+        <w:rPr>
+          <w:lang w:val="en-US"/>
+        </w:rPr>
+        <w:t>priceInDollar</w:t>
+      </w:r>
+      <w:proofErr w:type="spellEnd"/>
+      <w:r>
+        <w:rPr>
+          <w:lang w:val="en-US"/>
+        </w:rPr>
+        <w:t>” (double)</w:t>
       </w:r>
     </w:p>
     <w:p>
       <w:pPr>
-        <w:pStyle w:val="ListParagraph"/>
-        <w:numPr>
-          <w:ilvl w:val="1"/>
-          <w:numId w:val="25"/>
-        </w:numPr>
+        <w:pStyle w:val="Lijstalinea"/>
+        <w:ind w:left="2160"/>
         <w:rPr>
           <w:rFonts w:cstheme="minorHAnsi"/>
           <w:lang w:val="en-US"/>
         </w:rPr>
       </w:pPr>
-      <w:r>
-        <w:rPr>
-          <w:rFonts w:cstheme="minorHAnsi"/>
-          <w:lang w:val="en-US"/>
-        </w:rPr>
-        <w:t xml:space="preserve">Response: </w:t>
-      </w:r>
     </w:p>
     <w:p>
       <w:pPr>
-        <w:pStyle w:val="ListParagraph"/>
+        <w:pStyle w:val="Lijstalinea"/>
         <w:numPr>
           <w:ilvl w:val="2"/>
           <w:numId w:val="25"/>
@@ -750,81 +966,12 @@
           <w:rFonts w:cstheme="minorHAnsi"/>
           <w:lang w:val="en-US"/>
         </w:rPr>
-        <w:t>Happy case: JSON book object with fields “title” (String),</w:t>
-      </w:r>
-    </w:p>
-    <w:p>
-      <w:pPr>
-        <w:pStyle w:val="ListParagraph"/>
-        <w:ind w:left="2160"/>
-        <w:rPr>
-          <w:rFonts w:cstheme="minorHAnsi"/>
-          <w:lang w:val="en-US"/>
-        </w:rPr>
-      </w:pPr>
-      <w:r>
-        <w:rPr>
-          <w:rFonts w:cstheme="minorHAnsi"/>
-          <w:lang w:val="en-US"/>
-        </w:rPr>
-        <w:t xml:space="preserve"> “</w:t>
-      </w:r>
-      <w:proofErr w:type="spellStart"/>
-      <w:r>
-        <w:rPr>
-          <w:rFonts w:cstheme="minorHAnsi"/>
-          <w:lang w:val="en-US"/>
-        </w:rPr>
-        <w:t>numberInStock</w:t>
-      </w:r>
-      <w:proofErr w:type="spellEnd"/>
-      <w:r>
-        <w:rPr>
-          <w:rFonts w:cstheme="minorHAnsi"/>
-          <w:lang w:val="en-US"/>
-        </w:rPr>
-        <w:t>” (int), “price” (double), “</w:t>
-      </w:r>
-      <w:proofErr w:type="spellStart"/>
-      <w:r>
-        <w:rPr>
-          <w:rFonts w:cstheme="minorHAnsi"/>
-          <w:lang w:val="en-US"/>
-        </w:rPr>
-        <w:t>inColor</w:t>
-      </w:r>
-      <w:proofErr w:type="spellEnd"/>
-      <w:r>
-        <w:rPr>
-          <w:rFonts w:cstheme="minorHAnsi"/>
-          <w:lang w:val="en-US"/>
-        </w:rPr>
-        <w:t>” (Boolean)</w:t>
-      </w:r>
-    </w:p>
-    <w:p>
-      <w:pPr>
-        <w:pStyle w:val="ListParagraph"/>
-        <w:numPr>
-          <w:ilvl w:val="2"/>
-          <w:numId w:val="25"/>
-        </w:numPr>
-        <w:rPr>
-          <w:rFonts w:cstheme="minorHAnsi"/>
-          <w:lang w:val="en-US"/>
-        </w:rPr>
-      </w:pPr>
-      <w:r>
-        <w:rPr>
-          <w:rFonts w:cstheme="minorHAnsi"/>
-          <w:lang w:val="en-US"/>
-        </w:rPr>
         <w:t>Unhappy case: empty body</w:t>
       </w:r>
     </w:p>
     <w:p>
       <w:pPr>
-        <w:pStyle w:val="ListParagraph"/>
+        <w:pStyle w:val="Lijstalinea"/>
         <w:numPr>
           <w:ilvl w:val="0"/>
           <w:numId w:val="25"/>
@@ -839,9 +986,17 @@
           <w:rFonts w:cstheme="minorHAnsi"/>
           <w:lang w:val="en-US"/>
         </w:rPr>
-        <w:lastRenderedPageBreak/>
-        <w:t>The book is stored in a h2 database</w:t>
+        <w:t xml:space="preserve">The book is stored in a h2 </w:t>
       </w:r>
+      <w:proofErr w:type="gramStart"/>
+      <w:r>
+        <w:rPr>
+          <w:rFonts w:cstheme="minorHAnsi"/>
+          <w:lang w:val="en-US"/>
+        </w:rPr>
+        <w:t>database</w:t>
+      </w:r>
+      <w:proofErr w:type="gramEnd"/>
     </w:p>
     <w:p>
       <w:pPr>
@@ -901,7 +1056,7 @@
   <w:p/>
   <w:tbl>
     <w:tblPr>
-      <w:tblStyle w:val="TableGrid"/>
+      <w:tblStyle w:val="Tabelraster"/>
       <w:tblW w:w="0" w:type="auto"/>
       <w:tblBorders>
         <w:top w:val="none" w:sz="0" w:space="0" w:color="auto"/>
@@ -924,7 +1079,7 @@
         </w:tcPr>
         <w:p>
           <w:pPr>
-            <w:pStyle w:val="Footer"/>
+            <w:pStyle w:val="Voettekst"/>
             <w:ind w:left="-115"/>
             <w:rPr>
               <w:color w:val="808080" w:themeColor="background1" w:themeShade="80"/>
@@ -961,7 +1116,7 @@
         </w:tcPr>
         <w:p>
           <w:pPr>
-            <w:pStyle w:val="Footer"/>
+            <w:pStyle w:val="Voettekst"/>
             <w:jc w:val="right"/>
             <w:rPr>
               <w:color w:val="808080" w:themeColor="background1" w:themeShade="80"/>
@@ -1085,7 +1240,7 @@
   </w:tbl>
   <w:p>
     <w:pPr>
-      <w:pStyle w:val="Footer"/>
+      <w:pStyle w:val="Voettekst"/>
       <w:rPr>
         <w:color w:val="A6A6A6" w:themeColor="background1" w:themeShade="A6"/>
         <w:sz w:val="18"/>
@@ -1132,7 +1287,7 @@
 <w:hdr xmlns:wpc="http://schemas.microsoft.com/office/word/2010/wordprocessingCanvas" xmlns:cx="http://schemas.microsoft.com/office/drawing/2014/chartex" xmlns:cx1="http://schemas.microsoft.com/office/drawing/2015/9/8/chartex" xmlns:cx2="http://schemas.microsoft.com/office/drawing/2015/10/21/chartex" xmlns:cx3="http://schemas.microsoft.com/office/drawing/2016/5/9/chartex" xmlns:cx4="http://schemas.microsoft.com/office/drawing/2016/5/10/chartex" xmlns:cx5="http://schemas.microsoft.com/office/drawing/2016/5/11/chartex" xmlns:cx6="http://schemas.microsoft.com/office/drawing/2016/5/12/chartex" xmlns:cx7="http://schemas.microsoft.com/office/drawing/2016/5/13/chartex" xmlns:cx8="http://schemas.microsoft.com/office/drawing/2016/5/14/chartex" xmlns:mc="http://schemas.openxmlformats.org/markup-compatibility/2006" xmlns:aink="http://schemas.microsoft.com/office/drawing/2016/ink" xmlns:am3d="http://schemas.microsoft.com/office/drawing/2017/model3d" xmlns:o="urn:schemas-microsoft-com:office:office" xmlns:oel="http://schemas.microsoft.com/office/2019/extlst" xmlns:r="http://schemas.openxmlformats.org/officeDocument/2006/relationships" xmlns:m="http://schemas.openxmlformats.org/officeDocument/2006/math" xmlns:v="urn:schemas-microsoft-com:vml" xmlns:wp14="http://schemas.microsoft.com/office/word/2010/wordprocessingDrawing" xmlns:wp="http://schemas.openxmlformats.org/drawingml/2006/wordprocessingDrawing" xmlns:w10="urn:schemas-microsoft-com:office:word" xmlns:w="http://schemas.openxmlformats.org/wordprocessingml/2006/main" xmlns:w14="http://schemas.microsoft.com/office/word/2010/wordml" xmlns:w15="http://schemas.microsoft.com/office/word/2012/wordml" xmlns:w16cex="http://schemas.microsoft.com/office/word/2018/wordml/cex" xmlns:w16cid="http://schemas.microsoft.com/office/word/2016/wordml/cid" xmlns:w16="http://schemas.microsoft.com/office/word/2018/wordml" xmlns:w16sdtdh="http://schemas.microsoft.com/office/word/2020/wordml/sdtdatahash" xmlns:w16se="http://schemas.microsoft.com/office/word/2015/wordml/symex" xmlns:wpg="http://schemas.microsoft.com/office/word/2010/wordprocessingGroup" xmlns:wpi="http://schemas.microsoft.com/office/word/2010/wordprocessingInk" xmlns:wne="http://schemas.microsoft.com/office/word/2006/wordml" xmlns:wps="http://schemas.microsoft.com/office/word/2010/wordprocessingShape" mc:Ignorable="w14 w15 w16se w16cid w16 w16cex w16sdtdh wp14">
   <w:p>
     <w:pPr>
-      <w:pStyle w:val="Header"/>
+      <w:pStyle w:val="Koptekst"/>
       <w:jc w:val="right"/>
     </w:pPr>
     <w:r>
@@ -1205,13 +1360,13 @@
   </w:p>
   <w:p>
     <w:pPr>
-      <w:pStyle w:val="Header"/>
+      <w:pStyle w:val="Koptekst"/>
       <w:jc w:val="right"/>
     </w:pPr>
   </w:p>
   <w:p>
     <w:pPr>
-      <w:pStyle w:val="Header"/>
+      <w:pStyle w:val="Koptekst"/>
       <w:jc w:val="right"/>
     </w:pPr>
   </w:p>
@@ -1222,7 +1377,7 @@
 <w:hdr xmlns:wpc="http://schemas.microsoft.com/office/word/2010/wordprocessingCanvas" xmlns:cx="http://schemas.microsoft.com/office/drawing/2014/chartex" xmlns:cx1="http://schemas.microsoft.com/office/drawing/2015/9/8/chartex" xmlns:cx2="http://schemas.microsoft.com/office/drawing/2015/10/21/chartex" xmlns:cx3="http://schemas.microsoft.com/office/drawing/2016/5/9/chartex" xmlns:cx4="http://schemas.microsoft.com/office/drawing/2016/5/10/chartex" xmlns:cx5="http://schemas.microsoft.com/office/drawing/2016/5/11/chartex" xmlns:cx6="http://schemas.microsoft.com/office/drawing/2016/5/12/chartex" xmlns:cx7="http://schemas.microsoft.com/office/drawing/2016/5/13/chartex" xmlns:cx8="http://schemas.microsoft.com/office/drawing/2016/5/14/chartex" xmlns:mc="http://schemas.openxmlformats.org/markup-compatibility/2006" xmlns:aink="http://schemas.microsoft.com/office/drawing/2016/ink" xmlns:am3d="http://schemas.microsoft.com/office/drawing/2017/model3d" xmlns:o="urn:schemas-microsoft-com:office:office" xmlns:oel="http://schemas.microsoft.com/office/2019/extlst" xmlns:r="http://schemas.openxmlformats.org/officeDocument/2006/relationships" xmlns:m="http://schemas.openxmlformats.org/officeDocument/2006/math" xmlns:v="urn:schemas-microsoft-com:vml" xmlns:wp14="http://schemas.microsoft.com/office/word/2010/wordprocessingDrawing" xmlns:wp="http://schemas.openxmlformats.org/drawingml/2006/wordprocessingDrawing" xmlns:w10="urn:schemas-microsoft-com:office:word" xmlns:w="http://schemas.openxmlformats.org/wordprocessingml/2006/main" xmlns:w14="http://schemas.microsoft.com/office/word/2010/wordml" xmlns:w15="http://schemas.microsoft.com/office/word/2012/wordml" xmlns:w16cex="http://schemas.microsoft.com/office/word/2018/wordml/cex" xmlns:w16cid="http://schemas.microsoft.com/office/word/2016/wordml/cid" xmlns:w16="http://schemas.microsoft.com/office/word/2018/wordml" xmlns:w16sdtdh="http://schemas.microsoft.com/office/word/2020/wordml/sdtdatahash" xmlns:w16se="http://schemas.microsoft.com/office/word/2015/wordml/symex" xmlns:wpg="http://schemas.microsoft.com/office/word/2010/wordprocessingGroup" xmlns:wpi="http://schemas.microsoft.com/office/word/2010/wordprocessingInk" xmlns:wne="http://schemas.microsoft.com/office/word/2006/wordml" xmlns:wps="http://schemas.microsoft.com/office/word/2010/wordprocessingShape" mc:Ignorable="w14 w15 w16se w16cid w16 w16cex w16sdtdh wp14">
   <w:p>
     <w:pPr>
-      <w:pStyle w:val="Header"/>
+      <w:pStyle w:val="Koptekst"/>
     </w:pPr>
     <w:r>
       <w:rPr>
@@ -2068,7 +2223,7 @@
     <w:lvl w:ilvl="0">
       <w:start w:val="1"/>
       <w:numFmt w:val="decimal"/>
-      <w:pStyle w:val="Heading1"/>
+      <w:pStyle w:val="Kop1"/>
       <w:suff w:val="space"/>
       <w:lvlText w:val="%1  "/>
       <w:lvlJc w:val="left"/>
@@ -2082,7 +2237,7 @@
     <w:lvl w:ilvl="1">
       <w:start w:val="1"/>
       <w:numFmt w:val="decimal"/>
-      <w:pStyle w:val="Heading2"/>
+      <w:pStyle w:val="Kop2"/>
       <w:suff w:val="space"/>
       <w:lvlText w:val="%1.%2  "/>
       <w:lvlJc w:val="left"/>
@@ -2142,7 +2297,7 @@
     <w:lvl w:ilvl="2">
       <w:start w:val="1"/>
       <w:numFmt w:val="decimal"/>
-      <w:pStyle w:val="Heading3"/>
+      <w:pStyle w:val="Kop3"/>
       <w:suff w:val="space"/>
       <w:lvlText w:val="%1.%2.%3  "/>
       <w:lvlJc w:val="left"/>
@@ -2156,7 +2311,7 @@
     <w:lvl w:ilvl="3">
       <w:start w:val="1"/>
       <w:numFmt w:val="decimal"/>
-      <w:pStyle w:val="Heading4"/>
+      <w:pStyle w:val="Kop4"/>
       <w:suff w:val="space"/>
       <w:lvlText w:val="%1.%2.%3.%4  "/>
       <w:lvlJc w:val="left"/>
@@ -2170,7 +2325,7 @@
     <w:lvl w:ilvl="4">
       <w:start w:val="1"/>
       <w:numFmt w:val="decimal"/>
-      <w:pStyle w:val="Heading5"/>
+      <w:pStyle w:val="Kop5"/>
       <w:lvlText w:val="%1.%2.%3.%4.%5"/>
       <w:lvlJc w:val="left"/>
       <w:pPr>
@@ -2183,7 +2338,7 @@
     <w:lvl w:ilvl="5">
       <w:start w:val="1"/>
       <w:numFmt w:val="decimal"/>
-      <w:pStyle w:val="Heading6"/>
+      <w:pStyle w:val="Kop6"/>
       <w:lvlText w:val="%1.%2.%3.%4.%5.%6"/>
       <w:lvlJc w:val="left"/>
       <w:pPr>
@@ -2196,7 +2351,7 @@
     <w:lvl w:ilvl="6">
       <w:start w:val="1"/>
       <w:numFmt w:val="decimal"/>
-      <w:pStyle w:val="Heading7"/>
+      <w:pStyle w:val="Kop7"/>
       <w:lvlText w:val="%1.%2.%3.%4.%5.%6.%7"/>
       <w:lvlJc w:val="left"/>
       <w:pPr>
@@ -2209,7 +2364,7 @@
     <w:lvl w:ilvl="7">
       <w:start w:val="1"/>
       <w:numFmt w:val="decimal"/>
-      <w:pStyle w:val="Heading8"/>
+      <w:pStyle w:val="Kop8"/>
       <w:lvlText w:val="%1.%2.%3.%4.%5.%6.%7.%8"/>
       <w:lvlJc w:val="left"/>
       <w:pPr>
@@ -2222,7 +2377,7 @@
     <w:lvl w:ilvl="8">
       <w:start w:val="1"/>
       <w:numFmt w:val="decimal"/>
-      <w:pStyle w:val="Heading9"/>
+      <w:pStyle w:val="Kop9"/>
       <w:lvlText w:val="%1.%2.%3.%4.%5.%6.%7.%8.%9"/>
       <w:lvlJc w:val="left"/>
       <w:pPr>
@@ -2359,7 +2514,7 @@
         <w:rFonts w:ascii="Wingdings" w:hAnsi="Wingdings" w:hint="default"/>
       </w:rPr>
     </w:lvl>
-    <w:lvl w:ilvl="3" w:tplc="04130001" w:tentative="1">
+    <w:lvl w:ilvl="3" w:tplc="04130001">
       <w:start w:val="1"/>
       <w:numFmt w:val="bullet"/>
       <w:lvlText w:val=""/>
@@ -4553,7 +4708,7 @@
     <w:lsdException w:name="Unresolved Mention" w:semiHidden="1" w:unhideWhenUsed="1"/>
     <w:lsdException w:name="Smart Link" w:semiHidden="1" w:unhideWhenUsed="1"/>
   </w:latentStyles>
-  <w:style w:type="paragraph" w:default="1" w:styleId="Normal">
+  <w:style w:type="paragraph" w:default="1" w:styleId="Standaard">
     <w:name w:val="Normal"/>
     <w:qFormat/>
     <w:rsid w:val="00E33269"/>
@@ -4563,11 +4718,11 @@
       <w:lang w:eastAsia="nl-NL"/>
     </w:rPr>
   </w:style>
-  <w:style w:type="paragraph" w:styleId="Heading1">
+  <w:style w:type="paragraph" w:styleId="Kop1">
     <w:name w:val="heading 1"/>
-    <w:basedOn w:val="Normal"/>
-    <w:next w:val="Normal"/>
-    <w:link w:val="Heading1Char"/>
+    <w:basedOn w:val="Standaard"/>
+    <w:next w:val="Standaard"/>
+    <w:link w:val="Kop1Char"/>
     <w:uiPriority w:val="9"/>
     <w:qFormat/>
     <w:rsid w:val="00B17FBD"/>
@@ -4588,11 +4743,11 @@
       <w:szCs w:val="32"/>
     </w:rPr>
   </w:style>
-  <w:style w:type="paragraph" w:styleId="Heading2">
+  <w:style w:type="paragraph" w:styleId="Kop2">
     <w:name w:val="heading 2"/>
     <w:basedOn w:val="heading20"/>
-    <w:next w:val="Normal"/>
-    <w:link w:val="Heading2Char1"/>
+    <w:next w:val="Standaard"/>
+    <w:link w:val="Kop2Char"/>
     <w:uiPriority w:val="9"/>
     <w:qFormat/>
     <w:rsid w:val="00947930"/>
@@ -4604,11 +4759,11 @@
       <w:outlineLvl w:val="1"/>
     </w:pPr>
   </w:style>
-  <w:style w:type="paragraph" w:styleId="Heading3">
+  <w:style w:type="paragraph" w:styleId="Kop3">
     <w:name w:val="heading 3"/>
-    <w:basedOn w:val="Normal"/>
-    <w:next w:val="Normal"/>
-    <w:link w:val="Heading3Char"/>
+    <w:basedOn w:val="Standaard"/>
+    <w:next w:val="Standaard"/>
+    <w:link w:val="Kop3Char"/>
     <w:uiPriority w:val="9"/>
     <w:qFormat/>
     <w:rsid w:val="00A14616"/>
@@ -4630,11 +4785,11 @@
       <w:i/>
     </w:rPr>
   </w:style>
-  <w:style w:type="paragraph" w:styleId="Heading4">
+  <w:style w:type="paragraph" w:styleId="Kop4">
     <w:name w:val="heading 4"/>
-    <w:basedOn w:val="Normal"/>
-    <w:next w:val="Normal"/>
-    <w:link w:val="Heading4Char"/>
+    <w:basedOn w:val="Standaard"/>
+    <w:next w:val="Standaard"/>
+    <w:link w:val="Kop4Char"/>
     <w:uiPriority w:val="9"/>
     <w:rsid w:val="00BA01B6"/>
     <w:pPr>
@@ -4654,11 +4809,11 @@
       <w:szCs w:val="20"/>
     </w:rPr>
   </w:style>
-  <w:style w:type="paragraph" w:styleId="Heading5">
+  <w:style w:type="paragraph" w:styleId="Kop5">
     <w:name w:val="heading 5"/>
-    <w:basedOn w:val="Normal"/>
-    <w:next w:val="Normal"/>
-    <w:link w:val="Heading5Char"/>
+    <w:basedOn w:val="Standaard"/>
+    <w:next w:val="Standaard"/>
+    <w:link w:val="Kop5Char"/>
     <w:uiPriority w:val="9"/>
     <w:semiHidden/>
     <w:unhideWhenUsed/>
@@ -4680,11 +4835,11 @@
       <w:color w:val="365F91" w:themeColor="accent1" w:themeShade="BF"/>
     </w:rPr>
   </w:style>
-  <w:style w:type="paragraph" w:styleId="Heading6">
+  <w:style w:type="paragraph" w:styleId="Kop6">
     <w:name w:val="heading 6"/>
-    <w:basedOn w:val="Normal"/>
-    <w:next w:val="Normal"/>
-    <w:link w:val="Heading6Char"/>
+    <w:basedOn w:val="Standaard"/>
+    <w:next w:val="Standaard"/>
+    <w:link w:val="Kop6Char"/>
     <w:uiPriority w:val="9"/>
     <w:semiHidden/>
     <w:unhideWhenUsed/>
@@ -4706,11 +4861,11 @@
       <w:color w:val="243F60" w:themeColor="accent1" w:themeShade="7F"/>
     </w:rPr>
   </w:style>
-  <w:style w:type="paragraph" w:styleId="Heading7">
+  <w:style w:type="paragraph" w:styleId="Kop7">
     <w:name w:val="heading 7"/>
-    <w:basedOn w:val="Normal"/>
-    <w:next w:val="Normal"/>
-    <w:link w:val="Heading7Char"/>
+    <w:basedOn w:val="Standaard"/>
+    <w:next w:val="Standaard"/>
+    <w:link w:val="Kop7Char"/>
     <w:uiPriority w:val="9"/>
     <w:semiHidden/>
     <w:unhideWhenUsed/>
@@ -4734,11 +4889,11 @@
       <w:color w:val="243F60" w:themeColor="accent1" w:themeShade="7F"/>
     </w:rPr>
   </w:style>
-  <w:style w:type="paragraph" w:styleId="Heading8">
+  <w:style w:type="paragraph" w:styleId="Kop8">
     <w:name w:val="heading 8"/>
-    <w:basedOn w:val="Normal"/>
-    <w:next w:val="Normal"/>
-    <w:link w:val="Heading8Char"/>
+    <w:basedOn w:val="Standaard"/>
+    <w:next w:val="Standaard"/>
+    <w:link w:val="Kop8Char"/>
     <w:uiPriority w:val="9"/>
     <w:semiHidden/>
     <w:unhideWhenUsed/>
@@ -4762,11 +4917,11 @@
       <w:szCs w:val="21"/>
     </w:rPr>
   </w:style>
-  <w:style w:type="paragraph" w:styleId="Heading9">
+  <w:style w:type="paragraph" w:styleId="Kop9">
     <w:name w:val="heading 9"/>
-    <w:basedOn w:val="Normal"/>
-    <w:next w:val="Normal"/>
-    <w:link w:val="Heading9Char"/>
+    <w:basedOn w:val="Standaard"/>
+    <w:next w:val="Standaard"/>
+    <w:link w:val="Kop9Char"/>
     <w:uiPriority w:val="9"/>
     <w:semiHidden/>
     <w:unhideWhenUsed/>
@@ -4792,13 +4947,13 @@
       <w:szCs w:val="21"/>
     </w:rPr>
   </w:style>
-  <w:style w:type="character" w:default="1" w:styleId="DefaultParagraphFont">
+  <w:style w:type="character" w:default="1" w:styleId="Standaardalinea-lettertype">
     <w:name w:val="Default Paragraph Font"/>
     <w:uiPriority w:val="1"/>
     <w:semiHidden/>
     <w:unhideWhenUsed/>
   </w:style>
-  <w:style w:type="table" w:default="1" w:styleId="TableNormal">
+  <w:style w:type="table" w:default="1" w:styleId="Standaardtabel">
     <w:name w:val="Normal Table"/>
     <w:uiPriority w:val="99"/>
     <w:semiHidden/>
@@ -4813,16 +4968,16 @@
       </w:tblCellMar>
     </w:tblPr>
   </w:style>
-  <w:style w:type="numbering" w:default="1" w:styleId="NoList">
+  <w:style w:type="numbering" w:default="1" w:styleId="Geenlijst">
     <w:name w:val="No List"/>
     <w:uiPriority w:val="99"/>
     <w:semiHidden/>
     <w:unhideWhenUsed/>
   </w:style>
-  <w:style w:type="paragraph" w:styleId="BalloonText">
+  <w:style w:type="paragraph" w:styleId="Ballontekst">
     <w:name w:val="Balloon Text"/>
-    <w:basedOn w:val="Normal"/>
-    <w:link w:val="BalloonTextChar"/>
+    <w:basedOn w:val="Standaard"/>
+    <w:link w:val="BallontekstChar"/>
     <w:semiHidden/>
     <w:rsid w:val="00EC72CA"/>
     <w:pPr>
@@ -4835,10 +4990,10 @@
       <w:szCs w:val="16"/>
     </w:rPr>
   </w:style>
-  <w:style w:type="character" w:customStyle="1" w:styleId="Heading2Char1">
-    <w:name w:val="Heading 2 Char1"/>
-    <w:basedOn w:val="DefaultParagraphFont"/>
-    <w:link w:val="Heading2"/>
+  <w:style w:type="character" w:customStyle="1" w:styleId="Kop2Char">
+    <w:name w:val="Kop 2 Char"/>
+    <w:basedOn w:val="Standaardalinea-lettertype"/>
+    <w:link w:val="Kop2"/>
     <w:uiPriority w:val="9"/>
     <w:rsid w:val="00947930"/>
     <w:rPr>
@@ -4850,10 +5005,10 @@
       <w:lang w:eastAsia="nl-NL"/>
     </w:rPr>
   </w:style>
-  <w:style w:type="character" w:customStyle="1" w:styleId="Heading3Char">
-    <w:name w:val="Heading 3 Char"/>
-    <w:basedOn w:val="DefaultParagraphFont"/>
-    <w:link w:val="Heading3"/>
+  <w:style w:type="character" w:customStyle="1" w:styleId="Kop3Char">
+    <w:name w:val="Kop 3 Char"/>
+    <w:basedOn w:val="Standaardalinea-lettertype"/>
+    <w:link w:val="Kop3"/>
     <w:uiPriority w:val="9"/>
     <w:rsid w:val="00A14616"/>
     <w:rPr>
@@ -4866,10 +5021,10 @@
       <w:lang w:eastAsia="nl-NL"/>
     </w:rPr>
   </w:style>
-  <w:style w:type="character" w:customStyle="1" w:styleId="Heading4Char">
-    <w:name w:val="Heading 4 Char"/>
-    <w:basedOn w:val="DefaultParagraphFont"/>
-    <w:link w:val="Heading4"/>
+  <w:style w:type="character" w:customStyle="1" w:styleId="Kop4Char">
+    <w:name w:val="Kop 4 Char"/>
+    <w:basedOn w:val="Standaardalinea-lettertype"/>
+    <w:link w:val="Kop4"/>
     <w:uiPriority w:val="9"/>
     <w:rsid w:val="00BA01B6"/>
     <w:rPr>
@@ -4881,7 +5036,7 @@
   </w:style>
   <w:style w:type="paragraph" w:customStyle="1" w:styleId="HoofdstukExcel">
     <w:name w:val="HoofdstukExcel"/>
-    <w:basedOn w:val="Normal"/>
+    <w:basedOn w:val="Standaard"/>
     <w:link w:val="HoofdstukExcelChar"/>
     <w:rsid w:val="00BA01B6"/>
     <w:pPr>
@@ -4900,7 +5055,7 @@
   </w:style>
   <w:style w:type="character" w:customStyle="1" w:styleId="HoofdstukExcelChar">
     <w:name w:val="HoofdstukExcel Char"/>
-    <w:basedOn w:val="DefaultParagraphFont"/>
+    <w:basedOn w:val="Standaardalinea-lettertype"/>
     <w:link w:val="HoofdstukExcel"/>
     <w:rsid w:val="00BA01B6"/>
     <w:rPr>
@@ -4910,10 +5065,10 @@
       <w:lang w:eastAsia="en-US" w:bidi="en-US"/>
     </w:rPr>
   </w:style>
-  <w:style w:type="paragraph" w:styleId="Header">
+  <w:style w:type="paragraph" w:styleId="Koptekst">
     <w:name w:val="header"/>
-    <w:basedOn w:val="Normal"/>
-    <w:link w:val="HeaderChar"/>
+    <w:basedOn w:val="Standaard"/>
+    <w:link w:val="KoptekstChar"/>
     <w:uiPriority w:val="99"/>
     <w:unhideWhenUsed/>
     <w:rsid w:val="00AA2B46"/>
@@ -4929,10 +5084,10 @@
       <w:rFonts w:asciiTheme="minorHAnsi" w:hAnsiTheme="minorHAnsi"/>
     </w:rPr>
   </w:style>
-  <w:style w:type="character" w:customStyle="1" w:styleId="HeaderChar">
-    <w:name w:val="Header Char"/>
-    <w:basedOn w:val="DefaultParagraphFont"/>
-    <w:link w:val="Header"/>
+  <w:style w:type="character" w:customStyle="1" w:styleId="KoptekstChar">
+    <w:name w:val="Koptekst Char"/>
+    <w:basedOn w:val="Standaardalinea-lettertype"/>
+    <w:link w:val="Koptekst"/>
     <w:uiPriority w:val="99"/>
     <w:rsid w:val="00AA2B46"/>
     <w:rPr>
@@ -4941,10 +5096,10 @@
       <w:lang w:val="nl-NL" w:eastAsia="nl-NL"/>
     </w:rPr>
   </w:style>
-  <w:style w:type="paragraph" w:styleId="Footer">
+  <w:style w:type="paragraph" w:styleId="Voettekst">
     <w:name w:val="footer"/>
-    <w:basedOn w:val="Normal"/>
-    <w:link w:val="FooterChar"/>
+    <w:basedOn w:val="Standaard"/>
+    <w:link w:val="VoettekstChar"/>
     <w:uiPriority w:val="99"/>
     <w:unhideWhenUsed/>
     <w:rsid w:val="00AA2B46"/>
@@ -4960,10 +5115,10 @@
       <w:rFonts w:asciiTheme="minorHAnsi" w:hAnsiTheme="minorHAnsi"/>
     </w:rPr>
   </w:style>
-  <w:style w:type="character" w:customStyle="1" w:styleId="FooterChar">
-    <w:name w:val="Footer Char"/>
-    <w:basedOn w:val="DefaultParagraphFont"/>
-    <w:link w:val="Footer"/>
+  <w:style w:type="character" w:customStyle="1" w:styleId="VoettekstChar">
+    <w:name w:val="Voettekst Char"/>
+    <w:basedOn w:val="Standaardalinea-lettertype"/>
+    <w:link w:val="Voettekst"/>
     <w:uiPriority w:val="99"/>
     <w:rsid w:val="00AA2B46"/>
     <w:rPr>
@@ -4972,11 +5127,11 @@
       <w:lang w:val="nl-NL" w:eastAsia="nl-NL"/>
     </w:rPr>
   </w:style>
-  <w:style w:type="paragraph" w:styleId="ListParagraph">
+  <w:style w:type="paragraph" w:styleId="Lijstalinea">
     <w:name w:val="List Paragraph"/>
     <w:aliases w:val="numbered,Bullet List,FooterText,List Paragraph1,Paragraphe de liste1,Bulletr List Paragraph,列出段落,列出段落1,List Paragraph2,List Paragraph21,Párrafo de lista1,Parágrafo da Lista1,リスト段落1,Listeafsnit1,Figure_name,Bullet Number,cS List Paragraph"/>
-    <w:basedOn w:val="Normal"/>
-    <w:link w:val="ListParagraphChar"/>
+    <w:basedOn w:val="Standaard"/>
+    <w:link w:val="LijstalineaChar"/>
     <w:uiPriority w:val="34"/>
     <w:rsid w:val="00741CBA"/>
     <w:pPr>
@@ -4991,9 +5146,9 @@
       <w:lang w:eastAsia="en-US"/>
     </w:rPr>
   </w:style>
-  <w:style w:type="table" w:styleId="MediumGrid1-Accent1">
+  <w:style w:type="table" w:styleId="Gemiddeldraster1-accent1">
     <w:name w:val="Medium Grid 1 Accent 1"/>
-    <w:basedOn w:val="TableNormal"/>
+    <w:basedOn w:val="Standaardtabel"/>
     <w:uiPriority w:val="67"/>
     <w:rsid w:val="00741CBA"/>
     <w:pPr>
@@ -5063,9 +5218,9 @@
       </w:tcPr>
     </w:tblStylePr>
   </w:style>
-  <w:style w:type="paragraph" w:styleId="NormalWeb">
+  <w:style w:type="paragraph" w:styleId="Normaalweb">
     <w:name w:val="Normal (Web)"/>
-    <w:basedOn w:val="Normal"/>
+    <w:basedOn w:val="Standaard"/>
     <w:uiPriority w:val="99"/>
     <w:unhideWhenUsed/>
     <w:rsid w:val="00F01DA3"/>
@@ -5078,9 +5233,9 @@
       <w:lang w:eastAsia="nl-BE"/>
     </w:rPr>
   </w:style>
-  <w:style w:type="table" w:styleId="TableGrid">
+  <w:style w:type="table" w:styleId="Tabelraster">
     <w:name w:val="Table Grid"/>
-    <w:basedOn w:val="TableNormal"/>
+    <w:basedOn w:val="Standaardtabel"/>
     <w:uiPriority w:val="59"/>
     <w:rsid w:val="00F01DA3"/>
     <w:pPr>
@@ -5105,7 +5260,7 @@
   </w:style>
   <w:style w:type="paragraph" w:customStyle="1" w:styleId="rvps4">
     <w:name w:val="rvps4"/>
-    <w:basedOn w:val="Normal"/>
+    <w:basedOn w:val="Standaard"/>
     <w:rsid w:val="00F01DA3"/>
     <w:pPr>
       <w:spacing w:before="100" w:beforeAutospacing="1" w:after="100" w:afterAutospacing="1" w:line="360" w:lineRule="auto"/>
@@ -5118,17 +5273,17 @@
   </w:style>
   <w:style w:type="character" w:customStyle="1" w:styleId="rvts3">
     <w:name w:val="rvts3"/>
-    <w:basedOn w:val="DefaultParagraphFont"/>
+    <w:basedOn w:val="Standaardalinea-lettertype"/>
     <w:rsid w:val="00F01DA3"/>
   </w:style>
   <w:style w:type="character" w:customStyle="1" w:styleId="rvts5">
     <w:name w:val="rvts5"/>
-    <w:basedOn w:val="DefaultParagraphFont"/>
+    <w:basedOn w:val="Standaardalinea-lettertype"/>
     <w:rsid w:val="00F01DA3"/>
   </w:style>
   <w:style w:type="paragraph" w:customStyle="1" w:styleId="rvps10">
     <w:name w:val="rvps10"/>
-    <w:basedOn w:val="Normal"/>
+    <w:basedOn w:val="Standaard"/>
     <w:rsid w:val="00F01DA3"/>
     <w:pPr>
       <w:spacing w:before="100" w:beforeAutospacing="1" w:after="100" w:afterAutospacing="1" w:line="360" w:lineRule="auto"/>
@@ -5139,11 +5294,11 @@
       <w:lang w:eastAsia="nl-BE"/>
     </w:rPr>
   </w:style>
-  <w:style w:type="paragraph" w:styleId="IntenseQuote">
+  <w:style w:type="paragraph" w:styleId="Duidelijkcitaat">
     <w:name w:val="Intense Quote"/>
-    <w:basedOn w:val="Normal"/>
-    <w:next w:val="Normal"/>
-    <w:link w:val="IntenseQuoteChar"/>
+    <w:basedOn w:val="Standaard"/>
+    <w:next w:val="Standaard"/>
+    <w:link w:val="DuidelijkcitaatChar"/>
     <w:uiPriority w:val="30"/>
     <w:rsid w:val="003259A9"/>
     <w:pPr>
@@ -5165,10 +5320,10 @@
       <w:szCs w:val="20"/>
     </w:rPr>
   </w:style>
-  <w:style w:type="character" w:customStyle="1" w:styleId="IntenseQuoteChar">
-    <w:name w:val="Intense Quote Char"/>
-    <w:basedOn w:val="DefaultParagraphFont"/>
-    <w:link w:val="IntenseQuote"/>
+  <w:style w:type="character" w:customStyle="1" w:styleId="DuidelijkcitaatChar">
+    <w:name w:val="Duidelijk citaat Char"/>
+    <w:basedOn w:val="Standaardalinea-lettertype"/>
+    <w:link w:val="Duidelijkcitaat"/>
     <w:uiPriority w:val="30"/>
     <w:rsid w:val="003259A9"/>
     <w:rPr>
@@ -5182,7 +5337,7 @@
   </w:style>
   <w:style w:type="character" w:styleId="Hyperlink">
     <w:name w:val="Hyperlink"/>
-    <w:basedOn w:val="DefaultParagraphFont"/>
+    <w:basedOn w:val="Standaardalinea-lettertype"/>
     <w:uiPriority w:val="99"/>
     <w:unhideWhenUsed/>
     <w:rsid w:val="00147374"/>
@@ -5191,10 +5346,10 @@
       <w:u w:val="single"/>
     </w:rPr>
   </w:style>
-  <w:style w:type="character" w:customStyle="1" w:styleId="Heading1Char">
-    <w:name w:val="Heading 1 Char"/>
-    <w:basedOn w:val="DefaultParagraphFont"/>
-    <w:link w:val="Heading1"/>
+  <w:style w:type="character" w:customStyle="1" w:styleId="Kop1Char">
+    <w:name w:val="Kop 1 Char"/>
+    <w:basedOn w:val="Standaardalinea-lettertype"/>
+    <w:link w:val="Kop1"/>
     <w:uiPriority w:val="9"/>
     <w:rsid w:val="00B17FBD"/>
     <w:rPr>
@@ -5206,10 +5361,10 @@
       <w:lang w:eastAsia="nl-NL"/>
     </w:rPr>
   </w:style>
-  <w:style w:type="paragraph" w:styleId="TOC1">
+  <w:style w:type="paragraph" w:styleId="Inhopg1">
     <w:name w:val="toc 1"/>
-    <w:basedOn w:val="Normal"/>
-    <w:next w:val="Normal"/>
+    <w:basedOn w:val="Standaard"/>
+    <w:next w:val="Standaard"/>
     <w:autoRedefine/>
     <w:uiPriority w:val="39"/>
     <w:unhideWhenUsed/>
@@ -5232,27 +5387,27 @@
   </w:style>
   <w:style w:type="character" w:customStyle="1" w:styleId="parameter">
     <w:name w:val="parameter"/>
-    <w:basedOn w:val="DefaultParagraphFont"/>
+    <w:basedOn w:val="Standaardalinea-lettertype"/>
     <w:rsid w:val="00BA3514"/>
   </w:style>
   <w:style w:type="character" w:customStyle="1" w:styleId="google-src-text">
     <w:name w:val="google-src-text"/>
-    <w:basedOn w:val="DefaultParagraphFont"/>
+    <w:basedOn w:val="Standaardalinea-lettertype"/>
     <w:rsid w:val="00BA3514"/>
   </w:style>
   <w:style w:type="character" w:customStyle="1" w:styleId="vbkeyword">
     <w:name w:val="vbkeyword"/>
-    <w:basedOn w:val="DefaultParagraphFont"/>
+    <w:basedOn w:val="Standaardalinea-lettertype"/>
     <w:rsid w:val="005C50B7"/>
   </w:style>
   <w:style w:type="character" w:customStyle="1" w:styleId="ilad">
     <w:name w:val="il_ad"/>
-    <w:basedOn w:val="DefaultParagraphFont"/>
+    <w:basedOn w:val="Standaardalinea-lettertype"/>
     <w:rsid w:val="005C50B7"/>
   </w:style>
-  <w:style w:type="character" w:styleId="FollowedHyperlink">
+  <w:style w:type="character" w:styleId="GevolgdeHyperlink">
     <w:name w:val="FollowedHyperlink"/>
-    <w:basedOn w:val="DefaultParagraphFont"/>
+    <w:basedOn w:val="Standaardalinea-lettertype"/>
     <w:uiPriority w:val="99"/>
     <w:semiHidden/>
     <w:unhideWhenUsed/>
@@ -5264,12 +5419,12 @@
   </w:style>
   <w:style w:type="character" w:customStyle="1" w:styleId="input">
     <w:name w:val="input"/>
-    <w:basedOn w:val="DefaultParagraphFont"/>
+    <w:basedOn w:val="Standaardalinea-lettertype"/>
     <w:rsid w:val="00547052"/>
   </w:style>
-  <w:style w:type="character" w:styleId="Emphasis">
+  <w:style w:type="character" w:styleId="Nadruk">
     <w:name w:val="Emphasis"/>
-    <w:basedOn w:val="DefaultParagraphFont"/>
+    <w:basedOn w:val="Standaardalinea-lettertype"/>
     <w:uiPriority w:val="20"/>
     <w:rsid w:val="00CB3CC4"/>
     <w:rPr>
@@ -5279,7 +5434,7 @@
   </w:style>
   <w:style w:type="character" w:styleId="HTMLCode">
     <w:name w:val="HTML Code"/>
-    <w:basedOn w:val="DefaultParagraphFont"/>
+    <w:basedOn w:val="Standaardalinea-lettertype"/>
     <w:uiPriority w:val="99"/>
     <w:semiHidden/>
     <w:unhideWhenUsed/>
@@ -5290,10 +5445,10 @@
       <w:szCs w:val="20"/>
     </w:rPr>
   </w:style>
-  <w:style w:type="paragraph" w:styleId="HTMLPreformatted">
+  <w:style w:type="paragraph" w:styleId="HTML-voorafopgemaakt">
     <w:name w:val="HTML Preformatted"/>
-    <w:basedOn w:val="Normal"/>
-    <w:link w:val="HTMLPreformattedChar"/>
+    <w:basedOn w:val="Standaard"/>
+    <w:link w:val="HTML-voorafopgemaaktChar"/>
     <w:uiPriority w:val="99"/>
     <w:unhideWhenUsed/>
     <w:rsid w:val="00D75B93"/>
@@ -5326,10 +5481,10 @@
       <w:lang w:eastAsia="nl-BE"/>
     </w:rPr>
   </w:style>
-  <w:style w:type="character" w:customStyle="1" w:styleId="HTMLPreformattedChar">
-    <w:name w:val="HTML Preformatted Char"/>
-    <w:basedOn w:val="DefaultParagraphFont"/>
-    <w:link w:val="HTMLPreformatted"/>
+  <w:style w:type="character" w:customStyle="1" w:styleId="HTML-voorafopgemaaktChar">
+    <w:name w:val="HTML - vooraf opgemaakt Char"/>
+    <w:basedOn w:val="Standaardalinea-lettertype"/>
+    <w:link w:val="HTML-voorafopgemaakt"/>
     <w:uiPriority w:val="99"/>
     <w:rsid w:val="00D75B93"/>
     <w:rPr>
@@ -5338,37 +5493,37 @@
   </w:style>
   <w:style w:type="character" w:customStyle="1" w:styleId="kwd">
     <w:name w:val="kwd"/>
-    <w:basedOn w:val="DefaultParagraphFont"/>
+    <w:basedOn w:val="Standaardalinea-lettertype"/>
     <w:rsid w:val="0062345D"/>
   </w:style>
   <w:style w:type="character" w:customStyle="1" w:styleId="pln">
     <w:name w:val="pln"/>
-    <w:basedOn w:val="DefaultParagraphFont"/>
+    <w:basedOn w:val="Standaardalinea-lettertype"/>
     <w:rsid w:val="0062345D"/>
   </w:style>
   <w:style w:type="character" w:customStyle="1" w:styleId="pun">
     <w:name w:val="pun"/>
-    <w:basedOn w:val="DefaultParagraphFont"/>
+    <w:basedOn w:val="Standaardalinea-lettertype"/>
     <w:rsid w:val="0062345D"/>
   </w:style>
   <w:style w:type="character" w:customStyle="1" w:styleId="lit">
     <w:name w:val="lit"/>
-    <w:basedOn w:val="DefaultParagraphFont"/>
+    <w:basedOn w:val="Standaardalinea-lettertype"/>
     <w:rsid w:val="0062345D"/>
   </w:style>
   <w:style w:type="character" w:customStyle="1" w:styleId="a">
     <w:name w:val="a"/>
-    <w:basedOn w:val="DefaultParagraphFont"/>
+    <w:basedOn w:val="Standaardalinea-lettertype"/>
     <w:rsid w:val="00F8217A"/>
   </w:style>
   <w:style w:type="character" w:customStyle="1" w:styleId="l6">
     <w:name w:val="l6"/>
-    <w:basedOn w:val="DefaultParagraphFont"/>
+    <w:basedOn w:val="Standaardalinea-lettertype"/>
     <w:rsid w:val="00F8217A"/>
   </w:style>
-  <w:style w:type="character" w:styleId="Strong">
+  <w:style w:type="character" w:styleId="Zwaar">
     <w:name w:val="Strong"/>
-    <w:basedOn w:val="DefaultParagraphFont"/>
+    <w:basedOn w:val="Standaardalinea-lettertype"/>
     <w:uiPriority w:val="22"/>
     <w:rsid w:val="00DE147D"/>
     <w:rPr>
@@ -5378,38 +5533,38 @@
   </w:style>
   <w:style w:type="character" w:customStyle="1" w:styleId="typ">
     <w:name w:val="typ"/>
-    <w:basedOn w:val="DefaultParagraphFont"/>
+    <w:basedOn w:val="Standaardalinea-lettertype"/>
     <w:rsid w:val="000C5308"/>
   </w:style>
   <w:style w:type="character" w:customStyle="1" w:styleId="str">
     <w:name w:val="str"/>
-    <w:basedOn w:val="DefaultParagraphFont"/>
+    <w:basedOn w:val="Standaardalinea-lettertype"/>
     <w:rsid w:val="000C5308"/>
   </w:style>
   <w:style w:type="character" w:customStyle="1" w:styleId="selflink">
     <w:name w:val="selflink"/>
-    <w:basedOn w:val="DefaultParagraphFont"/>
+    <w:basedOn w:val="Standaardalinea-lettertype"/>
     <w:rsid w:val="00AE1423"/>
   </w:style>
   <w:style w:type="character" w:customStyle="1" w:styleId="newterm">
     <w:name w:val="newterm"/>
-    <w:basedOn w:val="DefaultParagraphFont"/>
+    <w:basedOn w:val="Standaardalinea-lettertype"/>
     <w:rsid w:val="00C62993"/>
   </w:style>
   <w:style w:type="character" w:customStyle="1" w:styleId="hps">
     <w:name w:val="hps"/>
-    <w:basedOn w:val="DefaultParagraphFont"/>
+    <w:basedOn w:val="Standaardalinea-lettertype"/>
     <w:rsid w:val="000B5AAB"/>
   </w:style>
   <w:style w:type="character" w:customStyle="1" w:styleId="mw-headline">
     <w:name w:val="mw-headline"/>
-    <w:basedOn w:val="DefaultParagraphFont"/>
+    <w:basedOn w:val="Standaardalinea-lettertype"/>
     <w:rsid w:val="008A3920"/>
   </w:style>
-  <w:style w:type="paragraph" w:styleId="FootnoteText">
+  <w:style w:type="paragraph" w:styleId="Voetnoottekst">
     <w:name w:val="footnote text"/>
-    <w:basedOn w:val="Normal"/>
-    <w:link w:val="FootnoteTextChar"/>
+    <w:basedOn w:val="Standaard"/>
+    <w:link w:val="VoetnoottekstChar"/>
     <w:uiPriority w:val="99"/>
     <w:semiHidden/>
     <w:unhideWhenUsed/>
@@ -5424,10 +5579,10 @@
       <w:szCs w:val="20"/>
     </w:rPr>
   </w:style>
-  <w:style w:type="character" w:customStyle="1" w:styleId="FootnoteTextChar">
-    <w:name w:val="Footnote Text Char"/>
-    <w:basedOn w:val="DefaultParagraphFont"/>
-    <w:link w:val="FootnoteText"/>
+  <w:style w:type="character" w:customStyle="1" w:styleId="VoetnoottekstChar">
+    <w:name w:val="Voetnoottekst Char"/>
+    <w:basedOn w:val="Standaardalinea-lettertype"/>
+    <w:link w:val="Voetnoottekst"/>
     <w:uiPriority w:val="99"/>
     <w:semiHidden/>
     <w:rsid w:val="00776F0E"/>
@@ -5435,9 +5590,9 @@
       <w:lang w:val="nl-NL" w:eastAsia="nl-NL"/>
     </w:rPr>
   </w:style>
-  <w:style w:type="character" w:styleId="FootnoteReference">
+  <w:style w:type="character" w:styleId="Voetnootmarkering">
     <w:name w:val="footnote reference"/>
-    <w:basedOn w:val="DefaultParagraphFont"/>
+    <w:basedOn w:val="Standaardalinea-lettertype"/>
     <w:uiPriority w:val="99"/>
     <w:semiHidden/>
     <w:unhideWhenUsed/>
@@ -5448,17 +5603,17 @@
   </w:style>
   <w:style w:type="character" w:customStyle="1" w:styleId="tocnumber">
     <w:name w:val="tocnumber"/>
-    <w:basedOn w:val="DefaultParagraphFont"/>
+    <w:basedOn w:val="Standaardalinea-lettertype"/>
     <w:rsid w:val="007D3159"/>
   </w:style>
   <w:style w:type="character" w:customStyle="1" w:styleId="toctext">
     <w:name w:val="toctext"/>
-    <w:basedOn w:val="DefaultParagraphFont"/>
+    <w:basedOn w:val="Standaardalinea-lettertype"/>
     <w:rsid w:val="007D3159"/>
   </w:style>
   <w:style w:type="paragraph" w:customStyle="1" w:styleId="jp-relatedposts-post">
     <w:name w:val="jp-relatedposts-post"/>
-    <w:basedOn w:val="Normal"/>
+    <w:basedOn w:val="Standaard"/>
     <w:rsid w:val="00322194"/>
     <w:pPr>
       <w:spacing w:before="100" w:beforeAutospacing="1" w:after="100" w:afterAutospacing="1" w:line="360" w:lineRule="auto"/>
@@ -5471,39 +5626,39 @@
   </w:style>
   <w:style w:type="character" w:customStyle="1" w:styleId="jp-relatedposts-post-title">
     <w:name w:val="jp-relatedposts-post-title"/>
-    <w:basedOn w:val="DefaultParagraphFont"/>
+    <w:basedOn w:val="Standaardalinea-lettertype"/>
     <w:rsid w:val="00322194"/>
   </w:style>
   <w:style w:type="character" w:customStyle="1" w:styleId="jp-relatedposts-post-context">
     <w:name w:val="jp-relatedposts-post-context"/>
-    <w:basedOn w:val="DefaultParagraphFont"/>
+    <w:basedOn w:val="Standaardalinea-lettertype"/>
     <w:rsid w:val="00322194"/>
   </w:style>
   <w:style w:type="character" w:customStyle="1" w:styleId="categories">
     <w:name w:val="categories"/>
-    <w:basedOn w:val="DefaultParagraphFont"/>
+    <w:basedOn w:val="Standaardalinea-lettertype"/>
     <w:rsid w:val="00322194"/>
   </w:style>
   <w:style w:type="character" w:customStyle="1" w:styleId="tags">
     <w:name w:val="tags"/>
-    <w:basedOn w:val="DefaultParagraphFont"/>
+    <w:basedOn w:val="Standaardalinea-lettertype"/>
     <w:rsid w:val="00322194"/>
   </w:style>
   <w:style w:type="character" w:customStyle="1" w:styleId="nav-previous">
     <w:name w:val="nav-previous"/>
-    <w:basedOn w:val="DefaultParagraphFont"/>
+    <w:basedOn w:val="Standaardalinea-lettertype"/>
     <w:rsid w:val="00322194"/>
   </w:style>
   <w:style w:type="character" w:customStyle="1" w:styleId="nav-next">
     <w:name w:val="nav-next"/>
-    <w:basedOn w:val="DefaultParagraphFont"/>
+    <w:basedOn w:val="Standaardalinea-lettertype"/>
     <w:rsid w:val="00322194"/>
   </w:style>
-  <w:style w:type="paragraph" w:styleId="z-TopofForm">
+  <w:style w:type="paragraph" w:styleId="Bovenkantformulier">
     <w:name w:val="HTML Top of Form"/>
-    <w:basedOn w:val="Normal"/>
-    <w:next w:val="Normal"/>
-    <w:link w:val="z-TopofFormChar"/>
+    <w:basedOn w:val="Standaard"/>
+    <w:next w:val="Standaard"/>
+    <w:link w:val="BovenkantformulierChar"/>
     <w:hidden/>
     <w:uiPriority w:val="99"/>
     <w:semiHidden/>
@@ -5524,10 +5679,10 @@
       <w:lang w:eastAsia="nl-BE"/>
     </w:rPr>
   </w:style>
-  <w:style w:type="character" w:customStyle="1" w:styleId="z-TopofFormChar">
-    <w:name w:val="z-Top of Form Char"/>
-    <w:basedOn w:val="DefaultParagraphFont"/>
-    <w:link w:val="z-TopofForm"/>
+  <w:style w:type="character" w:customStyle="1" w:styleId="BovenkantformulierChar">
+    <w:name w:val="Bovenkant formulier Char"/>
+    <w:basedOn w:val="Standaardalinea-lettertype"/>
+    <w:link w:val="Bovenkantformulier"/>
     <w:uiPriority w:val="99"/>
     <w:semiHidden/>
     <w:rsid w:val="00322194"/>
@@ -5538,11 +5693,11 @@
       <w:szCs w:val="16"/>
     </w:rPr>
   </w:style>
-  <w:style w:type="paragraph" w:styleId="z-BottomofForm">
+  <w:style w:type="paragraph" w:styleId="Onderkantformulier">
     <w:name w:val="HTML Bottom of Form"/>
-    <w:basedOn w:val="Normal"/>
-    <w:next w:val="Normal"/>
-    <w:link w:val="z-BottomofFormChar"/>
+    <w:basedOn w:val="Standaard"/>
+    <w:next w:val="Standaard"/>
+    <w:link w:val="OnderkantformulierChar"/>
     <w:hidden/>
     <w:uiPriority w:val="99"/>
     <w:semiHidden/>
@@ -5563,10 +5718,10 @@
       <w:lang w:eastAsia="nl-BE"/>
     </w:rPr>
   </w:style>
-  <w:style w:type="character" w:customStyle="1" w:styleId="z-BottomofFormChar">
-    <w:name w:val="z-Bottom of Form Char"/>
-    <w:basedOn w:val="DefaultParagraphFont"/>
-    <w:link w:val="z-BottomofForm"/>
+  <w:style w:type="character" w:customStyle="1" w:styleId="OnderkantformulierChar">
+    <w:name w:val="Onderkant formulier Char"/>
+    <w:basedOn w:val="Standaardalinea-lettertype"/>
+    <w:link w:val="Onderkantformulier"/>
     <w:uiPriority w:val="99"/>
     <w:semiHidden/>
     <w:rsid w:val="00322194"/>
@@ -5577,11 +5732,11 @@
       <w:szCs w:val="16"/>
     </w:rPr>
   </w:style>
-  <w:style w:type="paragraph" w:styleId="Title">
+  <w:style w:type="paragraph" w:styleId="Titel">
     <w:name w:val="Title"/>
-    <w:basedOn w:val="Normal"/>
-    <w:next w:val="Normal"/>
-    <w:link w:val="TitleChar"/>
+    <w:basedOn w:val="Standaard"/>
+    <w:next w:val="Standaard"/>
+    <w:link w:val="TitelChar"/>
     <w:uiPriority w:val="10"/>
     <w:qFormat/>
     <w:rsid w:val="00FF5851"/>
@@ -5602,10 +5757,10 @@
       <w:szCs w:val="56"/>
     </w:rPr>
   </w:style>
-  <w:style w:type="character" w:customStyle="1" w:styleId="TitleChar">
-    <w:name w:val="Title Char"/>
-    <w:basedOn w:val="DefaultParagraphFont"/>
-    <w:link w:val="Title"/>
+  <w:style w:type="character" w:customStyle="1" w:styleId="TitelChar">
+    <w:name w:val="Titel Char"/>
+    <w:basedOn w:val="Standaardalinea-lettertype"/>
+    <w:link w:val="Titel"/>
     <w:uiPriority w:val="10"/>
     <w:rsid w:val="00FF5851"/>
     <w:rPr>
@@ -5618,10 +5773,10 @@
       <w:lang w:eastAsia="nl-NL"/>
     </w:rPr>
   </w:style>
-  <w:style w:type="paragraph" w:styleId="TOC2">
+  <w:style w:type="paragraph" w:styleId="Inhopg2">
     <w:name w:val="toc 2"/>
-    <w:basedOn w:val="Normal"/>
-    <w:next w:val="Normal"/>
+    <w:basedOn w:val="Standaard"/>
+    <w:next w:val="Standaard"/>
     <w:autoRedefine/>
     <w:uiPriority w:val="39"/>
     <w:unhideWhenUsed/>
@@ -5637,10 +5792,10 @@
       <w:szCs w:val="20"/>
     </w:rPr>
   </w:style>
-  <w:style w:type="paragraph" w:styleId="TOC3">
+  <w:style w:type="paragraph" w:styleId="Inhopg3">
     <w:name w:val="toc 3"/>
-    <w:basedOn w:val="Normal"/>
-    <w:next w:val="Normal"/>
+    <w:basedOn w:val="Standaard"/>
+    <w:next w:val="Standaard"/>
     <w:autoRedefine/>
     <w:uiPriority w:val="39"/>
     <w:unhideWhenUsed/>
@@ -5657,10 +5812,10 @@
       <w:szCs w:val="20"/>
     </w:rPr>
   </w:style>
-  <w:style w:type="paragraph" w:styleId="TOC4">
+  <w:style w:type="paragraph" w:styleId="Inhopg4">
     <w:name w:val="toc 4"/>
-    <w:basedOn w:val="Normal"/>
-    <w:next w:val="Normal"/>
+    <w:basedOn w:val="Standaard"/>
+    <w:next w:val="Standaard"/>
     <w:autoRedefine/>
     <w:uiPriority w:val="39"/>
     <w:unhideWhenUsed/>
@@ -5675,10 +5830,10 @@
       <w:szCs w:val="18"/>
     </w:rPr>
   </w:style>
-  <w:style w:type="paragraph" w:styleId="TOC5">
+  <w:style w:type="paragraph" w:styleId="Inhopg5">
     <w:name w:val="toc 5"/>
-    <w:basedOn w:val="Normal"/>
-    <w:next w:val="Normal"/>
+    <w:basedOn w:val="Standaard"/>
+    <w:next w:val="Standaard"/>
     <w:autoRedefine/>
     <w:uiPriority w:val="39"/>
     <w:unhideWhenUsed/>
@@ -5693,10 +5848,10 @@
       <w:szCs w:val="18"/>
     </w:rPr>
   </w:style>
-  <w:style w:type="paragraph" w:styleId="TOC6">
+  <w:style w:type="paragraph" w:styleId="Inhopg6">
     <w:name w:val="toc 6"/>
-    <w:basedOn w:val="Normal"/>
-    <w:next w:val="Normal"/>
+    <w:basedOn w:val="Standaard"/>
+    <w:next w:val="Standaard"/>
     <w:autoRedefine/>
     <w:uiPriority w:val="39"/>
     <w:unhideWhenUsed/>
@@ -5711,10 +5866,10 @@
       <w:szCs w:val="18"/>
     </w:rPr>
   </w:style>
-  <w:style w:type="paragraph" w:styleId="TOC7">
+  <w:style w:type="paragraph" w:styleId="Inhopg7">
     <w:name w:val="toc 7"/>
-    <w:basedOn w:val="Normal"/>
-    <w:next w:val="Normal"/>
+    <w:basedOn w:val="Standaard"/>
+    <w:next w:val="Standaard"/>
     <w:autoRedefine/>
     <w:uiPriority w:val="39"/>
     <w:unhideWhenUsed/>
@@ -5729,10 +5884,10 @@
       <w:szCs w:val="18"/>
     </w:rPr>
   </w:style>
-  <w:style w:type="paragraph" w:styleId="TOC8">
+  <w:style w:type="paragraph" w:styleId="Inhopg8">
     <w:name w:val="toc 8"/>
-    <w:basedOn w:val="Normal"/>
-    <w:next w:val="Normal"/>
+    <w:basedOn w:val="Standaard"/>
+    <w:next w:val="Standaard"/>
     <w:autoRedefine/>
     <w:uiPriority w:val="39"/>
     <w:unhideWhenUsed/>
@@ -5747,10 +5902,10 @@
       <w:szCs w:val="18"/>
     </w:rPr>
   </w:style>
-  <w:style w:type="paragraph" w:styleId="TOC9">
+  <w:style w:type="paragraph" w:styleId="Inhopg9">
     <w:name w:val="toc 9"/>
-    <w:basedOn w:val="Normal"/>
-    <w:next w:val="Normal"/>
+    <w:basedOn w:val="Standaard"/>
+    <w:next w:val="Standaard"/>
     <w:autoRedefine/>
     <w:uiPriority w:val="39"/>
     <w:unhideWhenUsed/>
@@ -5767,27 +5922,27 @@
   </w:style>
   <w:style w:type="character" w:customStyle="1" w:styleId="st">
     <w:name w:val="st"/>
-    <w:basedOn w:val="DefaultParagraphFont"/>
+    <w:basedOn w:val="Standaardalinea-lettertype"/>
     <w:rsid w:val="008A4675"/>
   </w:style>
   <w:style w:type="character" w:customStyle="1" w:styleId="apple-converted-space">
     <w:name w:val="apple-converted-space"/>
-    <w:basedOn w:val="DefaultParagraphFont"/>
+    <w:basedOn w:val="Standaardalinea-lettertype"/>
     <w:rsid w:val="003B1B53"/>
   </w:style>
   <w:style w:type="character" w:customStyle="1" w:styleId="mw-editsection">
     <w:name w:val="mw-editsection"/>
-    <w:basedOn w:val="DefaultParagraphFont"/>
+    <w:basedOn w:val="Standaardalinea-lettertype"/>
     <w:rsid w:val="00743956"/>
   </w:style>
   <w:style w:type="character" w:customStyle="1" w:styleId="mw-editsection-bracket">
     <w:name w:val="mw-editsection-bracket"/>
-    <w:basedOn w:val="DefaultParagraphFont"/>
+    <w:basedOn w:val="Standaardalinea-lettertype"/>
     <w:rsid w:val="00743956"/>
   </w:style>
-  <w:style w:type="character" w:styleId="HTMLKeyboard">
+  <w:style w:type="character" w:styleId="HTML-toetsenbord">
     <w:name w:val="HTML Keyboard"/>
-    <w:basedOn w:val="DefaultParagraphFont"/>
+    <w:basedOn w:val="Standaardalinea-lettertype"/>
     <w:uiPriority w:val="99"/>
     <w:semiHidden/>
     <w:unhideWhenUsed/>
@@ -5798,9 +5953,9 @@
       <w:szCs w:val="20"/>
     </w:rPr>
   </w:style>
-  <w:style w:type="character" w:styleId="CommentReference">
+  <w:style w:type="character" w:styleId="Verwijzingopmerking">
     <w:name w:val="annotation reference"/>
-    <w:basedOn w:val="DefaultParagraphFont"/>
+    <w:basedOn w:val="Standaardalinea-lettertype"/>
     <w:uiPriority w:val="99"/>
     <w:semiHidden/>
     <w:unhideWhenUsed/>
@@ -5810,10 +5965,10 @@
       <w:szCs w:val="16"/>
     </w:rPr>
   </w:style>
-  <w:style w:type="paragraph" w:styleId="CommentText">
+  <w:style w:type="paragraph" w:styleId="Tekstopmerking">
     <w:name w:val="annotation text"/>
-    <w:basedOn w:val="Normal"/>
-    <w:link w:val="CommentTextChar"/>
+    <w:basedOn w:val="Standaard"/>
+    <w:link w:val="TekstopmerkingChar"/>
     <w:uiPriority w:val="99"/>
     <w:semiHidden/>
     <w:unhideWhenUsed/>
@@ -5828,10 +5983,10 @@
       <w:szCs w:val="20"/>
     </w:rPr>
   </w:style>
-  <w:style w:type="character" w:customStyle="1" w:styleId="CommentTextChar">
-    <w:name w:val="Comment Text Char"/>
-    <w:basedOn w:val="DefaultParagraphFont"/>
-    <w:link w:val="CommentText"/>
+  <w:style w:type="character" w:customStyle="1" w:styleId="TekstopmerkingChar">
+    <w:name w:val="Tekst opmerking Char"/>
+    <w:basedOn w:val="Standaardalinea-lettertype"/>
+    <w:link w:val="Tekstopmerking"/>
     <w:uiPriority w:val="99"/>
     <w:semiHidden/>
     <w:rsid w:val="00C50E1C"/>
@@ -5839,11 +5994,11 @@
       <w:lang w:val="nl-NL" w:eastAsia="nl-NL"/>
     </w:rPr>
   </w:style>
-  <w:style w:type="paragraph" w:styleId="CommentSubject">
+  <w:style w:type="paragraph" w:styleId="Onderwerpvanopmerking">
     <w:name w:val="annotation subject"/>
-    <w:basedOn w:val="CommentText"/>
-    <w:next w:val="CommentText"/>
-    <w:link w:val="CommentSubjectChar"/>
+    <w:basedOn w:val="Tekstopmerking"/>
+    <w:next w:val="Tekstopmerking"/>
+    <w:link w:val="OnderwerpvanopmerkingChar"/>
     <w:uiPriority w:val="99"/>
     <w:semiHidden/>
     <w:unhideWhenUsed/>
@@ -5853,10 +6008,10 @@
       <w:bCs/>
     </w:rPr>
   </w:style>
-  <w:style w:type="character" w:customStyle="1" w:styleId="CommentSubjectChar">
-    <w:name w:val="Comment Subject Char"/>
-    <w:basedOn w:val="CommentTextChar"/>
-    <w:link w:val="CommentSubject"/>
+  <w:style w:type="character" w:customStyle="1" w:styleId="OnderwerpvanopmerkingChar">
+    <w:name w:val="Onderwerp van opmerking Char"/>
+    <w:basedOn w:val="TekstopmerkingChar"/>
+    <w:link w:val="Onderwerpvanopmerking"/>
     <w:uiPriority w:val="99"/>
     <w:semiHidden/>
     <w:rsid w:val="00C50E1C"/>
@@ -5868,37 +6023,37 @@
   </w:style>
   <w:style w:type="character" w:customStyle="1" w:styleId="hljs-keyword">
     <w:name w:val="hljs-keyword"/>
-    <w:basedOn w:val="DefaultParagraphFont"/>
+    <w:basedOn w:val="Standaardalinea-lettertype"/>
     <w:rsid w:val="00A22607"/>
   </w:style>
   <w:style w:type="character" w:customStyle="1" w:styleId="hljs-title">
     <w:name w:val="hljs-title"/>
-    <w:basedOn w:val="DefaultParagraphFont"/>
+    <w:basedOn w:val="Standaardalinea-lettertype"/>
     <w:rsid w:val="00A22607"/>
   </w:style>
   <w:style w:type="character" w:customStyle="1" w:styleId="hljs-function">
     <w:name w:val="hljs-function"/>
-    <w:basedOn w:val="DefaultParagraphFont"/>
+    <w:basedOn w:val="Standaardalinea-lettertype"/>
     <w:rsid w:val="00A22607"/>
   </w:style>
   <w:style w:type="character" w:customStyle="1" w:styleId="hljs-string">
     <w:name w:val="hljs-string"/>
-    <w:basedOn w:val="DefaultParagraphFont"/>
+    <w:basedOn w:val="Standaardalinea-lettertype"/>
     <w:rsid w:val="00A22607"/>
   </w:style>
   <w:style w:type="character" w:customStyle="1" w:styleId="hljs-comment">
     <w:name w:val="hljs-comment"/>
-    <w:basedOn w:val="DefaultParagraphFont"/>
+    <w:basedOn w:val="Standaardalinea-lettertype"/>
     <w:rsid w:val="00A22607"/>
   </w:style>
   <w:style w:type="character" w:customStyle="1" w:styleId="notranslate">
     <w:name w:val="notranslate"/>
-    <w:basedOn w:val="DefaultParagraphFont"/>
+    <w:basedOn w:val="Standaardalinea-lettertype"/>
     <w:rsid w:val="00101558"/>
   </w:style>
-  <w:style w:type="character" w:styleId="UnresolvedMention">
+  <w:style w:type="character" w:styleId="Onopgelostemelding">
     <w:name w:val="Unresolved Mention"/>
-    <w:basedOn w:val="DefaultParagraphFont"/>
+    <w:basedOn w:val="Standaardalinea-lettertype"/>
     <w:uiPriority w:val="99"/>
     <w:semiHidden/>
     <w:unhideWhenUsed/>
@@ -5908,9 +6063,9 @@
       <w:shd w:val="clear" w:color="auto" w:fill="E6E6E6"/>
     </w:rPr>
   </w:style>
-  <w:style w:type="table" w:styleId="GridTable1Light">
+  <w:style w:type="table" w:styleId="Rastertabel1licht">
     <w:name w:val="Grid Table 1 Light"/>
-    <w:basedOn w:val="TableNormal"/>
+    <w:basedOn w:val="Standaardtabel"/>
     <w:uiPriority w:val="46"/>
     <w:rsid w:val="00C551B2"/>
     <w:tblPr>
@@ -5964,33 +6119,33 @@
   </w:style>
   <w:style w:type="character" w:customStyle="1" w:styleId="hljs-params">
     <w:name w:val="hljs-params"/>
-    <w:basedOn w:val="DefaultParagraphFont"/>
+    <w:basedOn w:val="Standaardalinea-lettertype"/>
     <w:rsid w:val="00A036C3"/>
   </w:style>
   <w:style w:type="character" w:customStyle="1" w:styleId="hljs-number">
     <w:name w:val="hljs-number"/>
-    <w:basedOn w:val="DefaultParagraphFont"/>
+    <w:basedOn w:val="Standaardalinea-lettertype"/>
     <w:rsid w:val="00A036C3"/>
   </w:style>
   <w:style w:type="character" w:customStyle="1" w:styleId="hljs-literal">
     <w:name w:val="hljs-literal"/>
-    <w:basedOn w:val="DefaultParagraphFont"/>
+    <w:basedOn w:val="Standaardalinea-lettertype"/>
     <w:rsid w:val="00A036C3"/>
   </w:style>
   <w:style w:type="character" w:customStyle="1" w:styleId="alerttitle">
     <w:name w:val="alerttitle"/>
-    <w:basedOn w:val="DefaultParagraphFont"/>
+    <w:basedOn w:val="Standaardalinea-lettertype"/>
     <w:rsid w:val="002D7D18"/>
   </w:style>
   <w:style w:type="character" w:customStyle="1" w:styleId="lwcollapsibleareatitle">
     <w:name w:val="lw_collapsiblearea_title"/>
-    <w:basedOn w:val="DefaultParagraphFont"/>
+    <w:basedOn w:val="Standaardalinea-lettertype"/>
     <w:rsid w:val="002D7D18"/>
   </w:style>
-  <w:style w:type="character" w:customStyle="1" w:styleId="Heading5Char">
-    <w:name w:val="Heading 5 Char"/>
-    <w:basedOn w:val="DefaultParagraphFont"/>
-    <w:link w:val="Heading5"/>
+  <w:style w:type="character" w:customStyle="1" w:styleId="Kop5Char">
+    <w:name w:val="Kop 5 Char"/>
+    <w:basedOn w:val="Standaardalinea-lettertype"/>
+    <w:link w:val="Kop5"/>
     <w:uiPriority w:val="9"/>
     <w:semiHidden/>
     <w:rsid w:val="00EC4698"/>
@@ -6002,10 +6157,10 @@
       <w:lang w:eastAsia="nl-NL"/>
     </w:rPr>
   </w:style>
-  <w:style w:type="character" w:customStyle="1" w:styleId="Heading6Char">
-    <w:name w:val="Heading 6 Char"/>
-    <w:basedOn w:val="DefaultParagraphFont"/>
-    <w:link w:val="Heading6"/>
+  <w:style w:type="character" w:customStyle="1" w:styleId="Kop6Char">
+    <w:name w:val="Kop 6 Char"/>
+    <w:basedOn w:val="Standaardalinea-lettertype"/>
+    <w:link w:val="Kop6"/>
     <w:uiPriority w:val="9"/>
     <w:semiHidden/>
     <w:rsid w:val="00EC4698"/>
@@ -6017,10 +6172,10 @@
       <w:lang w:eastAsia="nl-NL"/>
     </w:rPr>
   </w:style>
-  <w:style w:type="character" w:customStyle="1" w:styleId="Heading7Char">
-    <w:name w:val="Heading 7 Char"/>
-    <w:basedOn w:val="DefaultParagraphFont"/>
-    <w:link w:val="Heading7"/>
+  <w:style w:type="character" w:customStyle="1" w:styleId="Kop7Char">
+    <w:name w:val="Kop 7 Char"/>
+    <w:basedOn w:val="Standaardalinea-lettertype"/>
+    <w:link w:val="Kop7"/>
     <w:uiPriority w:val="9"/>
     <w:semiHidden/>
     <w:rsid w:val="00EC4698"/>
@@ -6034,10 +6189,10 @@
       <w:lang w:eastAsia="nl-NL"/>
     </w:rPr>
   </w:style>
-  <w:style w:type="character" w:customStyle="1" w:styleId="Heading8Char">
-    <w:name w:val="Heading 8 Char"/>
-    <w:basedOn w:val="DefaultParagraphFont"/>
-    <w:link w:val="Heading8"/>
+  <w:style w:type="character" w:customStyle="1" w:styleId="Kop8Char">
+    <w:name w:val="Kop 8 Char"/>
+    <w:basedOn w:val="Standaardalinea-lettertype"/>
+    <w:link w:val="Kop8"/>
     <w:uiPriority w:val="9"/>
     <w:semiHidden/>
     <w:rsid w:val="00EC4698"/>
@@ -6049,10 +6204,10 @@
       <w:lang w:eastAsia="nl-NL"/>
     </w:rPr>
   </w:style>
-  <w:style w:type="character" w:customStyle="1" w:styleId="Heading9Char">
-    <w:name w:val="Heading 9 Char"/>
-    <w:basedOn w:val="DefaultParagraphFont"/>
-    <w:link w:val="Heading9"/>
+  <w:style w:type="character" w:customStyle="1" w:styleId="Kop9Char">
+    <w:name w:val="Kop 9 Char"/>
+    <w:basedOn w:val="Standaardalinea-lettertype"/>
+    <w:link w:val="Kop9"/>
     <w:uiPriority w:val="9"/>
     <w:semiHidden/>
     <w:rsid w:val="00EC4698"/>
@@ -6066,10 +6221,10 @@
       <w:lang w:eastAsia="nl-NL"/>
     </w:rPr>
   </w:style>
-  <w:style w:type="paragraph" w:styleId="TOCHeading">
+  <w:style w:type="paragraph" w:styleId="Kopvaninhoudsopgave">
     <w:name w:val="TOC Heading"/>
-    <w:basedOn w:val="Heading1"/>
-    <w:next w:val="Normal"/>
+    <w:basedOn w:val="Kop1"/>
+    <w:next w:val="Standaard"/>
     <w:uiPriority w:val="39"/>
     <w:unhideWhenUsed/>
     <w:rsid w:val="00FF6816"/>
@@ -6084,10 +6239,10 @@
       <w:lang w:eastAsia="nl-BE"/>
     </w:rPr>
   </w:style>
-  <w:style w:type="character" w:customStyle="1" w:styleId="BalloonTextChar">
-    <w:name w:val="Balloon Text Char"/>
-    <w:basedOn w:val="DefaultParagraphFont"/>
-    <w:link w:val="BalloonText"/>
+  <w:style w:type="character" w:customStyle="1" w:styleId="BallontekstChar">
+    <w:name w:val="Ballontekst Char"/>
+    <w:basedOn w:val="Standaardalinea-lettertype"/>
+    <w:link w:val="Ballontekst"/>
     <w:semiHidden/>
     <w:rsid w:val="009A4CEE"/>
     <w:rPr>
@@ -6099,12 +6254,12 @@
   </w:style>
   <w:style w:type="character" w:customStyle="1" w:styleId="com">
     <w:name w:val="com"/>
-    <w:basedOn w:val="DefaultParagraphFont"/>
+    <w:basedOn w:val="Standaardalinea-lettertype"/>
     <w:rsid w:val="009A4CEE"/>
   </w:style>
-  <w:style w:type="table" w:styleId="TableGridLight">
+  <w:style w:type="table" w:styleId="Tabelrasterlicht">
     <w:name w:val="Grid Table Light"/>
-    <w:basedOn w:val="TableNormal"/>
+    <w:basedOn w:val="Standaardtabel"/>
     <w:uiPriority w:val="40"/>
     <w:rsid w:val="009A4CEE"/>
     <w:rPr>
@@ -6126,12 +6281,12 @@
   </w:style>
   <w:style w:type="character" w:customStyle="1" w:styleId="comment-copy">
     <w:name w:val="comment-copy"/>
-    <w:basedOn w:val="DefaultParagraphFont"/>
+    <w:basedOn w:val="Standaardalinea-lettertype"/>
     <w:rsid w:val="009A4CEE"/>
   </w:style>
-  <w:style w:type="table" w:styleId="PlainTable1">
+  <w:style w:type="table" w:styleId="Onopgemaaktetabel1">
     <w:name w:val="Plain Table 1"/>
-    <w:basedOn w:val="TableNormal"/>
+    <w:basedOn w:val="Standaardtabel"/>
     <w:uiPriority w:val="41"/>
     <w:rsid w:val="009A4CEE"/>
     <w:rPr>
@@ -6197,52 +6352,52 @@
   </w:style>
   <w:style w:type="character" w:customStyle="1" w:styleId="klasse">
     <w:name w:val="klasse"/>
-    <w:basedOn w:val="DefaultParagraphFont"/>
+    <w:basedOn w:val="Standaardalinea-lettertype"/>
     <w:rsid w:val="009A4CEE"/>
   </w:style>
   <w:style w:type="character" w:customStyle="1" w:styleId="prop">
     <w:name w:val="prop"/>
-    <w:basedOn w:val="DefaultParagraphFont"/>
+    <w:basedOn w:val="Standaardalinea-lettertype"/>
     <w:rsid w:val="009A4CEE"/>
   </w:style>
   <w:style w:type="character" w:customStyle="1" w:styleId="waarde">
     <w:name w:val="waarde"/>
-    <w:basedOn w:val="DefaultParagraphFont"/>
+    <w:basedOn w:val="Standaardalinea-lettertype"/>
     <w:rsid w:val="009A4CEE"/>
   </w:style>
   <w:style w:type="character" w:customStyle="1" w:styleId="methode">
     <w:name w:val="methode"/>
-    <w:basedOn w:val="DefaultParagraphFont"/>
+    <w:basedOn w:val="Standaardalinea-lettertype"/>
     <w:rsid w:val="009A4CEE"/>
   </w:style>
   <w:style w:type="character" w:customStyle="1" w:styleId="bestand">
     <w:name w:val="bestand"/>
-    <w:basedOn w:val="DefaultParagraphFont"/>
+    <w:basedOn w:val="Standaardalinea-lettertype"/>
     <w:rsid w:val="009A4CEE"/>
   </w:style>
   <w:style w:type="character" w:customStyle="1" w:styleId="aanduiden">
     <w:name w:val="aanduiden"/>
-    <w:basedOn w:val="DefaultParagraphFont"/>
+    <w:basedOn w:val="Standaardalinea-lettertype"/>
     <w:rsid w:val="009A4CEE"/>
   </w:style>
   <w:style w:type="character" w:customStyle="1" w:styleId="var">
     <w:name w:val="var"/>
-    <w:basedOn w:val="DefaultParagraphFont"/>
+    <w:basedOn w:val="Standaardalinea-lettertype"/>
     <w:rsid w:val="009A4CEE"/>
   </w:style>
   <w:style w:type="character" w:customStyle="1" w:styleId="key">
     <w:name w:val="key"/>
-    <w:basedOn w:val="DefaultParagraphFont"/>
+    <w:basedOn w:val="Standaardalinea-lettertype"/>
     <w:rsid w:val="009A4CEE"/>
   </w:style>
   <w:style w:type="character" w:customStyle="1" w:styleId="value">
     <w:name w:val="value"/>
-    <w:basedOn w:val="DefaultParagraphFont"/>
+    <w:basedOn w:val="Standaardalinea-lettertype"/>
     <w:rsid w:val="009A4CEE"/>
   </w:style>
-  <w:style w:type="table" w:styleId="GridTable7Colorful">
+  <w:style w:type="table" w:styleId="Rastertabel7kleurrijk">
     <w:name w:val="Grid Table 7 Colorful"/>
-    <w:basedOn w:val="TableNormal"/>
+    <w:basedOn w:val="Standaardtabel"/>
     <w:uiPriority w:val="52"/>
     <w:rsid w:val="009A4CEE"/>
     <w:rPr>
@@ -6382,7 +6537,7 @@
   </w:style>
   <w:style w:type="paragraph" w:customStyle="1" w:styleId="alert-title">
     <w:name w:val="alert-title"/>
-    <w:basedOn w:val="Normal"/>
+    <w:basedOn w:val="Standaard"/>
     <w:rsid w:val="00540D07"/>
     <w:pPr>
       <w:spacing w:before="100" w:beforeAutospacing="1" w:after="100" w:afterAutospacing="1" w:line="360" w:lineRule="auto"/>
@@ -6393,9 +6548,9 @@
       <w:lang w:eastAsia="nl-BE"/>
     </w:rPr>
   </w:style>
-  <w:style w:type="character" w:styleId="SubtleEmphasis">
+  <w:style w:type="character" w:styleId="Subtielebenadrukking">
     <w:name w:val="Subtle Emphasis"/>
-    <w:basedOn w:val="DefaultParagraphFont"/>
+    <w:basedOn w:val="Standaardalinea-lettertype"/>
     <w:uiPriority w:val="19"/>
     <w:rsid w:val="003E6CF0"/>
     <w:rPr>
@@ -6414,8 +6569,8 @@
   </w:style>
   <w:style w:type="table" w:customStyle="1" w:styleId="TableGrid-GreyHeader1">
     <w:name w:val="Table Grid - Grey Header1"/>
-    <w:basedOn w:val="TableNormal"/>
-    <w:next w:val="TableGrid"/>
+    <w:basedOn w:val="Standaardtabel"/>
+    <w:next w:val="Tabelraster"/>
     <w:uiPriority w:val="39"/>
     <w:rsid w:val="002B4B31"/>
     <w:rPr>
@@ -6433,10 +6588,10 @@
       </w:tblBorders>
     </w:tblPr>
   </w:style>
-  <w:style w:type="character" w:customStyle="1" w:styleId="ListParagraphChar">
-    <w:name w:val="List Paragraph Char"/>
+  <w:style w:type="character" w:customStyle="1" w:styleId="LijstalineaChar">
+    <w:name w:val="Lijstalinea Char"/>
     <w:aliases w:val="numbered Char,Bullet List Char,FooterText Char,List Paragraph1 Char,Paragraphe de liste1 Char,Bulletr List Paragraph Char,列出段落 Char,列出段落1 Char,List Paragraph2 Char,List Paragraph21 Char,Párrafo de lista1 Char,Parágrafo da Lista1 Char"/>
-    <w:link w:val="ListParagraph"/>
+    <w:link w:val="Lijstalinea"/>
     <w:uiPriority w:val="34"/>
     <w:qFormat/>
     <w:locked/>
@@ -6450,7 +6605,7 @@
   </w:style>
   <w:style w:type="paragraph" w:customStyle="1" w:styleId="NumHeading1">
     <w:name w:val="Num Heading 1"/>
-    <w:basedOn w:val="Normal"/>
+    <w:basedOn w:val="Standaard"/>
     <w:rsid w:val="005950A2"/>
     <w:pPr>
       <w:numPr>
@@ -6465,7 +6620,7 @@
   </w:style>
   <w:style w:type="paragraph" w:customStyle="1" w:styleId="NumHeading2">
     <w:name w:val="Num Heading 2"/>
-    <w:basedOn w:val="Normal"/>
+    <w:basedOn w:val="Standaard"/>
     <w:link w:val="NumHeading2Char"/>
     <w:rsid w:val="005950A2"/>
     <w:pPr>
@@ -6482,7 +6637,7 @@
   </w:style>
   <w:style w:type="paragraph" w:customStyle="1" w:styleId="NumHeading3">
     <w:name w:val="Num Heading 3"/>
-    <w:basedOn w:val="Normal"/>
+    <w:basedOn w:val="Standaard"/>
     <w:rsid w:val="005950A2"/>
     <w:pPr>
       <w:numPr>
@@ -6498,7 +6653,7 @@
   </w:style>
   <w:style w:type="paragraph" w:customStyle="1" w:styleId="NumHeading4">
     <w:name w:val="Num Heading 4"/>
-    <w:basedOn w:val="Normal"/>
+    <w:basedOn w:val="Standaard"/>
     <w:rsid w:val="005950A2"/>
     <w:pPr>
       <w:numPr>
@@ -6514,7 +6669,7 @@
   </w:style>
   <w:style w:type="paragraph" w:customStyle="1" w:styleId="NumHeading5">
     <w:name w:val="Num Heading 5"/>
-    <w:basedOn w:val="Normal"/>
+    <w:basedOn w:val="Standaard"/>
     <w:rsid w:val="005950A2"/>
     <w:pPr>
       <w:numPr>
@@ -6530,7 +6685,7 @@
   </w:style>
   <w:style w:type="paragraph" w:customStyle="1" w:styleId="HeadingAppendixOld">
     <w:name w:val="Heading Appendix Old"/>
-    <w:basedOn w:val="Normal"/>
+    <w:basedOn w:val="Standaard"/>
     <w:rsid w:val="005950A2"/>
     <w:pPr>
       <w:numPr>
@@ -6546,7 +6701,7 @@
   </w:style>
   <w:style w:type="paragraph" w:customStyle="1" w:styleId="HeadingPart">
     <w:name w:val="Heading Part"/>
-    <w:basedOn w:val="Normal"/>
+    <w:basedOn w:val="Standaard"/>
     <w:rsid w:val="005950A2"/>
     <w:pPr>
       <w:numPr>
@@ -6574,7 +6729,7 @@
   </w:style>
   <w:style w:type="character" w:customStyle="1" w:styleId="NumHeading2Char">
     <w:name w:val="Num Heading 2 Char"/>
-    <w:basedOn w:val="DefaultParagraphFont"/>
+    <w:basedOn w:val="Standaardalinea-lettertype"/>
     <w:link w:val="NumHeading2"/>
     <w:rsid w:val="005950A2"/>
     <w:rPr>
@@ -6598,9 +6753,9 @@
       <w:lang w:eastAsia="nl-NL"/>
     </w:rPr>
   </w:style>
-  <w:style w:type="character" w:styleId="PlaceholderText">
+  <w:style w:type="character" w:styleId="Tekstvantijdelijkeaanduiding">
     <w:name w:val="Placeholder Text"/>
-    <w:basedOn w:val="DefaultParagraphFont"/>
+    <w:basedOn w:val="Standaardalinea-lettertype"/>
     <w:uiPriority w:val="99"/>
     <w:semiHidden/>
     <w:rsid w:val="001F4D52"/>
@@ -6608,7 +6763,7 @@
       <w:color w:val="808080"/>
     </w:rPr>
   </w:style>
-  <w:style w:type="paragraph" w:styleId="NoSpacing">
+  <w:style w:type="paragraph" w:styleId="Geenafstand">
     <w:name w:val="No Spacing"/>
     <w:uiPriority w:val="1"/>
     <w:rsid w:val="005216F8"/>
@@ -6624,7 +6779,7 @@
   </w:style>
   <w:style w:type="paragraph" w:customStyle="1" w:styleId="paragraph">
     <w:name w:val="paragraph"/>
-    <w:basedOn w:val="Normal"/>
+    <w:basedOn w:val="Standaard"/>
     <w:rsid w:val="002D6105"/>
     <w:pPr>
       <w:spacing w:before="100" w:beforeAutospacing="1" w:after="100" w:afterAutospacing="1" w:line="360" w:lineRule="auto"/>
@@ -6635,25 +6790,25 @@
   </w:style>
   <w:style w:type="character" w:customStyle="1" w:styleId="normaltextrun">
     <w:name w:val="normaltextrun"/>
-    <w:basedOn w:val="DefaultParagraphFont"/>
+    <w:basedOn w:val="Standaardalinea-lettertype"/>
     <w:rsid w:val="002D6105"/>
   </w:style>
   <w:style w:type="character" w:customStyle="1" w:styleId="contextualspellingandgrammarerror">
     <w:name w:val="contextualspellingandgrammarerror"/>
-    <w:basedOn w:val="DefaultParagraphFont"/>
+    <w:basedOn w:val="Standaardalinea-lettertype"/>
     <w:rsid w:val="002D6105"/>
   </w:style>
   <w:style w:type="character" w:customStyle="1" w:styleId="spellingerror">
     <w:name w:val="spellingerror"/>
-    <w:basedOn w:val="DefaultParagraphFont"/>
+    <w:basedOn w:val="Standaardalinea-lettertype"/>
     <w:rsid w:val="002D6105"/>
   </w:style>
   <w:style w:type="character" w:customStyle="1" w:styleId="eop">
     <w:name w:val="eop"/>
-    <w:basedOn w:val="DefaultParagraphFont"/>
+    <w:basedOn w:val="Standaardalinea-lettertype"/>
     <w:rsid w:val="002D6105"/>
   </w:style>
-  <w:style w:type="paragraph" w:styleId="Revision">
+  <w:style w:type="paragraph" w:styleId="Revisie">
     <w:name w:val="Revision"/>
     <w:hidden/>
     <w:uiPriority w:val="99"/>
@@ -6666,11 +6821,11 @@
       <w:lang w:eastAsia="nl-NL"/>
     </w:rPr>
   </w:style>
-  <w:style w:type="paragraph" w:styleId="Quote">
+  <w:style w:type="paragraph" w:styleId="Citaat">
     <w:name w:val="Quote"/>
-    <w:basedOn w:val="Normal"/>
-    <w:next w:val="Normal"/>
-    <w:link w:val="QuoteChar"/>
+    <w:basedOn w:val="Standaard"/>
+    <w:next w:val="Standaard"/>
+    <w:link w:val="CitaatChar"/>
     <w:uiPriority w:val="29"/>
     <w:qFormat/>
     <w:rsid w:val="0087537D"/>
@@ -6691,10 +6846,10 @@
       <w:sz w:val="22"/>
     </w:rPr>
   </w:style>
-  <w:style w:type="character" w:customStyle="1" w:styleId="QuoteChar">
-    <w:name w:val="Quote Char"/>
-    <w:basedOn w:val="DefaultParagraphFont"/>
-    <w:link w:val="Quote"/>
+  <w:style w:type="character" w:customStyle="1" w:styleId="CitaatChar">
+    <w:name w:val="Citaat Char"/>
+    <w:basedOn w:val="Standaardalinea-lettertype"/>
+    <w:link w:val="Citaat"/>
     <w:uiPriority w:val="29"/>
     <w:rsid w:val="0087537D"/>
     <w:rPr>
@@ -6709,7 +6864,7 @@
   </w:style>
   <w:style w:type="paragraph" w:customStyle="1" w:styleId="Sample">
     <w:name w:val="Sample"/>
-    <w:basedOn w:val="Normal"/>
+    <w:basedOn w:val="Standaard"/>
     <w:link w:val="SampleChar"/>
     <w:qFormat/>
     <w:rsid w:val="0087537D"/>
@@ -6730,7 +6885,7 @@
   </w:style>
   <w:style w:type="character" w:customStyle="1" w:styleId="SampleChar">
     <w:name w:val="Sample Char"/>
-    <w:basedOn w:val="DefaultParagraphFont"/>
+    <w:basedOn w:val="Standaardalinea-lettertype"/>
     <w:link w:val="Sample"/>
     <w:rsid w:val="0087537D"/>
     <w:rPr>
@@ -6823,7 +6978,7 @@
           </w:pPr>
           <w:r>
             <w:rPr>
-              <w:rStyle w:val="PlaceholderText"/>
+              <w:rStyle w:val="Tekstvantijdelijkeaanduiding"/>
             </w:rPr>
             <w:t>[Title]</w:t>
           </w:r>
@@ -6839,7 +6994,7 @@
   <w:font w:name="Symbol">
     <w:panose1 w:val="05050102010706020507"/>
     <w:charset w:val="02"/>
-    <w:family w:val="roman"/>
+    <w:family w:val="decorative"/>
     <w:pitch w:val="variable"/>
     <w:sig w:usb0="00000000" w:usb1="10000000" w:usb2="00000000" w:usb3="00000000" w:csb0="80000000" w:csb1="00000000"/>
   </w:font>
@@ -6859,10 +7014,10 @@
   </w:font>
   <w:font w:name="Wingdings">
     <w:panose1 w:val="05000000000000000000"/>
-    <w:charset w:val="02"/>
-    <w:family w:val="auto"/>
+    <w:charset w:val="4D"/>
+    <w:family w:val="decorative"/>
     <w:pitch w:val="variable"/>
-    <w:sig w:usb0="00000000" w:usb1="10000000" w:usb2="00000000" w:usb3="00000000" w:csb0="80000000" w:csb1="00000000"/>
+    <w:sig w:usb0="00000003" w:usb1="00000000" w:usb2="00000000" w:usb3="00000000" w:csb0="80000001" w:csb1="00000000"/>
   </w:font>
   <w:font w:name="Calibri">
     <w:panose1 w:val="020F0502020204030204"/>
@@ -6897,14 +7052,14 @@
     <w:charset w:val="00"/>
     <w:family w:val="swiss"/>
     <w:pitch w:val="variable"/>
-    <w:sig w:usb0="E0002EFF" w:usb1="C000785B" w:usb2="00000009" w:usb3="00000000" w:csb0="000001FF" w:csb1="00000000"/>
+    <w:sig w:usb0="E0002AFF" w:usb1="C0007843" w:usb2="00000009" w:usb3="00000000" w:csb0="000001FF" w:csb1="00000000"/>
   </w:font>
   <w:font w:name="Consolas">
     <w:panose1 w:val="020B0609020204030204"/>
     <w:charset w:val="00"/>
     <w:family w:val="modern"/>
     <w:pitch w:val="fixed"/>
-    <w:sig w:usb0="E00006FF" w:usb1="0000FCFF" w:usb2="00000001" w:usb3="00000000" w:csb0="0000019F" w:csb1="00000000"/>
+    <w:sig w:usb0="E10006FF" w:usb1="4000FCFF" w:usb2="00000009" w:usb3="00000000" w:csb0="0000019F" w:csb1="00000000"/>
   </w:font>
   <w:font w:name="Calibri Light">
     <w:panose1 w:val="020F0302020204030204"/>
@@ -6934,6 +7089,7 @@
   <w:rsids>
     <w:rsidRoot w:val="00D05555"/>
     <w:rsid w:val="00310DE1"/>
+    <w:rsid w:val="0041220C"/>
     <w:rsid w:val="0089699A"/>
     <w:rsid w:val="00D05555"/>
   </w:rsids>
@@ -7349,17 +7505,17 @@
     <w:lsdException w:name="Unresolved Mention" w:semiHidden="1" w:unhideWhenUsed="1"/>
     <w:lsdException w:name="Smart Link" w:semiHidden="1" w:unhideWhenUsed="1"/>
   </w:latentStyles>
-  <w:style w:type="paragraph" w:default="1" w:styleId="Normal">
+  <w:style w:type="paragraph" w:default="1" w:styleId="Standaard">
     <w:name w:val="Normal"/>
     <w:qFormat/>
   </w:style>
-  <w:style w:type="character" w:default="1" w:styleId="DefaultParagraphFont">
+  <w:style w:type="character" w:default="1" w:styleId="Standaardalinea-lettertype">
     <w:name w:val="Default Paragraph Font"/>
     <w:uiPriority w:val="1"/>
     <w:semiHidden/>
     <w:unhideWhenUsed/>
   </w:style>
-  <w:style w:type="table" w:default="1" w:styleId="TableNormal">
+  <w:style w:type="table" w:default="1" w:styleId="Standaardtabel">
     <w:name w:val="Normal Table"/>
     <w:uiPriority w:val="99"/>
     <w:semiHidden/>
@@ -7374,15 +7530,15 @@
       </w:tblCellMar>
     </w:tblPr>
   </w:style>
-  <w:style w:type="numbering" w:default="1" w:styleId="NoList">
+  <w:style w:type="numbering" w:default="1" w:styleId="Geenlijst">
     <w:name w:val="No List"/>
     <w:uiPriority w:val="99"/>
     <w:semiHidden/>
     <w:unhideWhenUsed/>
   </w:style>
-  <w:style w:type="character" w:styleId="PlaceholderText">
+  <w:style w:type="character" w:styleId="Tekstvantijdelijkeaanduiding">
     <w:name w:val="Placeholder Text"/>
-    <w:basedOn w:val="DefaultParagraphFont"/>
+    <w:basedOn w:val="Standaardalinea-lettertype"/>
     <w:uiPriority w:val="99"/>
     <w:semiHidden/>
     <w:rPr>
@@ -7686,6 +7842,29 @@
 </file>
 
 <file path=customXml/item1.xml><?xml version="1.0" encoding="utf-8"?>
+<?mso-contentType ?>
+<FormTemplates xmlns="http://schemas.microsoft.com/sharepoint/v3/contenttype/forms">
+  <Display>DocumentLibraryForm</Display>
+  <Edit>DocumentLibraryForm</Edit>
+  <New>DocumentLibraryForm</New>
+</FormTemplates>
+</file>
+
+<file path=customXml/item2.xml><?xml version="1.0" encoding="utf-8"?>
+<p:properties xmlns:p="http://schemas.microsoft.com/office/2006/metadata/properties" xmlns:xsi="http://www.w3.org/2001/XMLSchema-instance" xmlns:pc="http://schemas.microsoft.com/office/infopath/2007/PartnerControls">
+  <documentManagement>
+    <lcf76f155ced4ddcb4097134ff3c332f xmlns="bebfbb31-f241-4af5-9f5c-754a7d553c11">
+      <Terms xmlns="http://schemas.microsoft.com/office/infopath/2007/PartnerControls"/>
+    </lcf76f155ced4ddcb4097134ff3c332f>
+  </documentManagement>
+</p:properties>
+</file>
+
+<file path=customXml/item3.xml><?xml version="1.0" encoding="utf-8"?>
+<b:Sources xmlns:b="http://schemas.openxmlformats.org/officeDocument/2006/bibliography" xmlns="http://schemas.openxmlformats.org/officeDocument/2006/bibliography" SelectedStyle="\APA.XSL" StyleName="APA"/>
+</file>
+
+<file path=customXml/item4.xml><?xml version="1.0" encoding="utf-8"?>
 <ct:contentTypeSchema xmlns:ct="http://schemas.microsoft.com/office/2006/metadata/contentType" xmlns:ma="http://schemas.microsoft.com/office/2006/metadata/properties/metaAttributes" ct:_="" ma:_="" ma:contentTypeName="Document" ma:contentTypeID="0x010100EC2F658523339945865356E6E5BB497A" ma:contentTypeVersion="9" ma:contentTypeDescription="Een nieuw document maken." ma:contentTypeScope="" ma:versionID="a2671e117779d91fe522a8a75dc9238f">
   <xsd:schema xmlns:xsd="http://www.w3.org/2001/XMLSchema" xmlns:xs="http://www.w3.org/2001/XMLSchema" xmlns:p="http://schemas.microsoft.com/office/2006/metadata/properties" xmlns:ns2="bebfbb31-f241-4af5-9f5c-754a7d553c11" targetNamespace="http://schemas.microsoft.com/office/2006/metadata/properties" ma:root="true" ma:fieldsID="e0081c2c65e354e1648e981ebe586d82" ns2:_="">
     <xsd:import namespace="bebfbb31-f241-4af5-9f5c-754a7d553c11"/>
@@ -7859,30 +8038,33 @@
 </ct:contentTypeSchema>
 </file>
 
-<file path=customXml/item2.xml><?xml version="1.0" encoding="utf-8"?>
-<b:Sources xmlns:b="http://schemas.openxmlformats.org/officeDocument/2006/bibliography" xmlns="http://schemas.openxmlformats.org/officeDocument/2006/bibliography" SelectedStyle="\APA.XSL" StyleName="APA"/>
+<file path=customXml/itemProps1.xml><?xml version="1.0" encoding="utf-8"?>
+<ds:datastoreItem xmlns:ds="http://schemas.openxmlformats.org/officeDocument/2006/customXml" ds:itemID="{7EC1CE9A-95EB-4C18-A197-7BD2FD4567F5}">
+  <ds:schemaRefs>
+    <ds:schemaRef ds:uri="http://schemas.microsoft.com/sharepoint/v3/contenttype/forms"/>
+  </ds:schemaRefs>
+</ds:datastoreItem>
 </file>
 
-<file path=customXml/item3.xml><?xml version="1.0" encoding="utf-8"?>
-<p:properties xmlns:p="http://schemas.microsoft.com/office/2006/metadata/properties" xmlns:xsi="http://www.w3.org/2001/XMLSchema-instance" xmlns:pc="http://schemas.microsoft.com/office/infopath/2007/PartnerControls">
-  <documentManagement>
-    <lcf76f155ced4ddcb4097134ff3c332f xmlns="bebfbb31-f241-4af5-9f5c-754a7d553c11">
-      <Terms xmlns="http://schemas.microsoft.com/office/infopath/2007/PartnerControls"/>
-    </lcf76f155ced4ddcb4097134ff3c332f>
-  </documentManagement>
-</p:properties>
+<file path=customXml/itemProps2.xml><?xml version="1.0" encoding="utf-8"?>
+<ds:datastoreItem xmlns:ds="http://schemas.openxmlformats.org/officeDocument/2006/customXml" ds:itemID="{3A307493-747D-4D29-947A-117E0FC1FAEC}">
+  <ds:schemaRefs>
+    <ds:schemaRef ds:uri="http://schemas.microsoft.com/office/2006/metadata/properties"/>
+    <ds:schemaRef ds:uri="http://schemas.microsoft.com/office/infopath/2007/PartnerControls"/>
+    <ds:schemaRef ds:uri="bebfbb31-f241-4af5-9f5c-754a7d553c11"/>
+  </ds:schemaRefs>
+</ds:datastoreItem>
 </file>
 
-<file path=customXml/item4.xml><?xml version="1.0" encoding="utf-8"?>
-<?mso-contentType ?>
-<FormTemplates xmlns="http://schemas.microsoft.com/sharepoint/v3/contenttype/forms">
-  <Display>DocumentLibraryForm</Display>
-  <Edit>DocumentLibraryForm</Edit>
-  <New>DocumentLibraryForm</New>
-</FormTemplates>
+<file path=customXml/itemProps3.xml><?xml version="1.0" encoding="utf-8"?>
+<ds:datastoreItem xmlns:ds="http://schemas.openxmlformats.org/officeDocument/2006/customXml" ds:itemID="{6B266180-4566-410F-A1BB-71DDB42E2D71}">
+  <ds:schemaRefs>
+    <ds:schemaRef ds:uri="http://schemas.openxmlformats.org/officeDocument/2006/bibliography"/>
+  </ds:schemaRefs>
+</ds:datastoreItem>
 </file>
 
-<file path=customXml/itemProps1.xml><?xml version="1.0" encoding="utf-8"?>
+<file path=customXml/itemProps4.xml><?xml version="1.0" encoding="utf-8"?>
 <ds:datastoreItem xmlns:ds="http://schemas.openxmlformats.org/officeDocument/2006/customXml" ds:itemID="{A0EA9864-3BCE-402A-BE69-8029AF06BCF0}">
   <ds:schemaRefs>
     <ds:schemaRef ds:uri="http://schemas.microsoft.com/office/2006/metadata/contentType"/>
@@ -7898,30 +8080,4 @@
     <ds:schemaRef ds:uri="http://schemas.microsoft.com/internal/obd"/>
   </ds:schemaRefs>
 </ds:datastoreItem>
-</file>
-
-<file path=customXml/itemProps2.xml><?xml version="1.0" encoding="utf-8"?>
-<ds:datastoreItem xmlns:ds="http://schemas.openxmlformats.org/officeDocument/2006/customXml" ds:itemID="{6B266180-4566-410F-A1BB-71DDB42E2D71}">
-  <ds:schemaRefs>
-    <ds:schemaRef ds:uri="http://schemas.openxmlformats.org/officeDocument/2006/bibliography"/>
-  </ds:schemaRefs>
-</ds:datastoreItem>
-</file>
-
-<file path=customXml/itemProps3.xml><?xml version="1.0" encoding="utf-8"?>
-<ds:datastoreItem xmlns:ds="http://schemas.openxmlformats.org/officeDocument/2006/customXml" ds:itemID="{3A307493-747D-4D29-947A-117E0FC1FAEC}">
-  <ds:schemaRefs>
-    <ds:schemaRef ds:uri="http://schemas.microsoft.com/office/2006/metadata/properties"/>
-    <ds:schemaRef ds:uri="http://schemas.microsoft.com/office/infopath/2007/PartnerControls"/>
-    <ds:schemaRef ds:uri="bebfbb31-f241-4af5-9f5c-754a7d553c11"/>
-  </ds:schemaRefs>
-</ds:datastoreItem>
-</file>
-
-<file path=customXml/itemProps4.xml><?xml version="1.0" encoding="utf-8"?>
-<ds:datastoreItem xmlns:ds="http://schemas.openxmlformats.org/officeDocument/2006/customXml" ds:itemID="{7EC1CE9A-95EB-4C18-A197-7BD2FD4567F5}">
-  <ds:schemaRefs>
-    <ds:schemaRef ds:uri="http://schemas.microsoft.com/sharepoint/v3/contenttype/forms"/>
-  </ds:schemaRefs>
-</ds:datastoreItem>
 </file>
</xml_diff>